<commit_message>
Updated Document de Proiectare Arhitecturală.docx with "Testarea Sistemului"
</commit_message>
<xml_diff>
--- a/doc/etapa3 - SDD/Document de Proiectare Arhitecturală.docx
+++ b/doc/etapa3 - SDD/Document de Proiectare Arhitecturală.docx
@@ -8,6 +8,7 @@
         <w:rPr>
           <w:rFonts w:cs="Times New Roman"/>
           <w:sz w:val="32"/>
+          <w:lang w:val="ro-RO"/>
         </w:rPr>
       </w:pPr>
     </w:p>
@@ -17,6 +18,7 @@
         <w:rPr>
           <w:rFonts w:cs="Times New Roman"/>
           <w:sz w:val="72"/>
+          <w:lang w:val="ro-RO"/>
         </w:rPr>
       </w:pPr>
     </w:p>
@@ -26,23 +28,16 @@
         <w:rPr>
           <w:rFonts w:cs="Times New Roman"/>
           <w:sz w:val="72"/>
-        </w:rPr>
-      </w:pPr>
-      <w:proofErr w:type="spellStart"/>
+          <w:lang w:val="ro-RO"/>
+        </w:rPr>
+      </w:pPr>
       <w:r>
         <w:rPr>
           <w:rFonts w:cs="Times New Roman"/>
           <w:sz w:val="72"/>
-        </w:rPr>
-        <w:t>Sistem</w:t>
-      </w:r>
-      <w:proofErr w:type="spellEnd"/>
-      <w:r>
-        <w:rPr>
-          <w:rFonts w:cs="Times New Roman"/>
-          <w:sz w:val="72"/>
-        </w:rPr>
-        <w:t xml:space="preserve"> de file-sharing</w:t>
+          <w:lang w:val="ro-RO"/>
+        </w:rPr>
+        <w:t>Sistem de file-sharing</w:t>
       </w:r>
     </w:p>
     <w:p>
@@ -51,12 +46,14 @@
         <w:rPr>
           <w:rFonts w:cs="Times New Roman"/>
           <w:sz w:val="36"/>
+          <w:lang w:val="ro-RO"/>
         </w:rPr>
       </w:pPr>
       <w:r>
         <w:rPr>
           <w:rFonts w:cs="Times New Roman"/>
           <w:sz w:val="36"/>
+          <w:lang w:val="ro-RO"/>
         </w:rPr>
         <w:t xml:space="preserve">- </w:t>
       </w:r>
@@ -64,38 +61,15 @@
         <w:rPr>
           <w:rFonts w:cs="Times New Roman"/>
           <w:sz w:val="36"/>
-        </w:rPr>
-        <w:t xml:space="preserve">Document de </w:t>
-      </w:r>
-      <w:proofErr w:type="spellStart"/>
+          <w:lang w:val="ro-RO"/>
+        </w:rPr>
+        <w:t>Document de Proiectare Arhitecturală</w:t>
+      </w:r>
       <w:r>
         <w:rPr>
           <w:rFonts w:cs="Times New Roman"/>
           <w:sz w:val="36"/>
-        </w:rPr>
-        <w:t>Proiectare</w:t>
-      </w:r>
-      <w:proofErr w:type="spellEnd"/>
-      <w:r>
-        <w:rPr>
-          <w:rFonts w:cs="Times New Roman"/>
-          <w:sz w:val="36"/>
-        </w:rPr>
-        <w:t xml:space="preserve"> </w:t>
-      </w:r>
-      <w:proofErr w:type="spellStart"/>
-      <w:r>
-        <w:rPr>
-          <w:rFonts w:cs="Times New Roman"/>
-          <w:sz w:val="36"/>
-        </w:rPr>
-        <w:t>Arhitecturală</w:t>
-      </w:r>
-      <w:proofErr w:type="spellEnd"/>
-      <w:r>
-        <w:rPr>
-          <w:rFonts w:cs="Times New Roman"/>
-          <w:sz w:val="36"/>
+          <w:lang w:val="ro-RO"/>
         </w:rPr>
         <w:t xml:space="preserve"> -</w:t>
       </w:r>
@@ -105,6 +79,7 @@
         <w:rPr>
           <w:rFonts w:cs="Times New Roman"/>
           <w:sz w:val="44"/>
+          <w:lang w:val="ro-RO"/>
         </w:rPr>
       </w:pPr>
     </w:p>
@@ -113,6 +88,7 @@
         <w:rPr>
           <w:rFonts w:cs="Times New Roman"/>
           <w:sz w:val="44"/>
+          <w:lang w:val="ro-RO"/>
         </w:rPr>
       </w:pPr>
     </w:p>
@@ -122,245 +98,210 @@
         <w:rPr>
           <w:rFonts w:cs="Times New Roman"/>
           <w:sz w:val="32"/>
-        </w:rPr>
-      </w:pPr>
-      <w:proofErr w:type="spellStart"/>
+          <w:lang w:val="ro-RO"/>
+        </w:rPr>
+      </w:pPr>
       <w:r>
         <w:rPr>
           <w:rFonts w:cs="Times New Roman"/>
           <w:sz w:val="32"/>
-        </w:rPr>
-        <w:t>Versiune</w:t>
-      </w:r>
-      <w:proofErr w:type="spellEnd"/>
+          <w:lang w:val="ro-RO"/>
+        </w:rPr>
+        <w:t xml:space="preserve">Versiune intermediară - </w:t>
+      </w:r>
       <w:r>
         <w:rPr>
           <w:rFonts w:cs="Times New Roman"/>
           <w:sz w:val="32"/>
-        </w:rPr>
-        <w:t xml:space="preserve"> </w:t>
-      </w:r>
-      <w:proofErr w:type="spellStart"/>
+          <w:lang w:val="ro-RO"/>
+        </w:rPr>
+        <w:t>17</w:t>
+      </w:r>
       <w:r>
         <w:rPr>
           <w:rFonts w:cs="Times New Roman"/>
           <w:sz w:val="32"/>
-        </w:rPr>
-        <w:t>intermediară</w:t>
-      </w:r>
-      <w:proofErr w:type="spellEnd"/>
+          <w:lang w:val="ro-RO"/>
+        </w:rPr>
+        <w:t>.0</w:t>
+      </w:r>
       <w:r>
         <w:rPr>
           <w:rFonts w:cs="Times New Roman"/>
           <w:sz w:val="32"/>
-        </w:rPr>
-        <w:t xml:space="preserve"> -</w:t>
+          <w:lang w:val="ro-RO"/>
+        </w:rPr>
+        <w:t>4</w:t>
       </w:r>
       <w:r>
         <w:rPr>
           <w:rFonts w:cs="Times New Roman"/>
           <w:sz w:val="32"/>
-        </w:rPr>
-        <w:t xml:space="preserve"> </w:t>
-      </w:r>
-      <w:r>
+          <w:lang w:val="ro-RO"/>
+        </w:rPr>
+        <w:t>.2013</w:t>
+      </w:r>
+    </w:p>
+    <w:p>
+      <w:pPr>
+        <w:jc w:val="center"/>
         <w:rPr>
           <w:rFonts w:cs="Times New Roman"/>
           <w:sz w:val="32"/>
-        </w:rPr>
-        <w:t>17</w:t>
-      </w:r>
-      <w:r>
+          <w:lang w:val="ro-RO"/>
+        </w:rPr>
+      </w:pPr>
+    </w:p>
+    <w:p>
+      <w:pPr>
+        <w:jc w:val="center"/>
         <w:rPr>
           <w:rFonts w:cs="Times New Roman"/>
           <w:sz w:val="32"/>
-        </w:rPr>
-        <w:t>.0</w:t>
-      </w:r>
-      <w:r>
+          <w:lang w:val="ro-RO"/>
+        </w:rPr>
+      </w:pPr>
+    </w:p>
+    <w:p>
+      <w:pPr>
         <w:rPr>
           <w:rFonts w:cs="Times New Roman"/>
           <w:sz w:val="32"/>
-        </w:rPr>
-        <w:t>4</w:t>
-      </w:r>
+          <w:lang w:val="ro-RO"/>
+        </w:rPr>
+      </w:pPr>
       <w:r>
         <w:rPr>
           <w:rFonts w:cs="Times New Roman"/>
           <w:sz w:val="32"/>
-        </w:rPr>
-        <w:t>.2013</w:t>
+          <w:lang w:val="ro-RO"/>
+        </w:rPr>
+        <w:t>TheGunn3rs:</w:t>
+      </w:r>
+    </w:p>
+    <w:p>
+      <w:pPr>
+        <w:pStyle w:val="ListParagraph"/>
+        <w:ind w:left="0" w:firstLine="993"/>
+        <w:rPr>
+          <w:rFonts w:ascii="Times New Roman" w:hAnsi="Times New Roman" w:cs="Times New Roman"/>
+          <w:sz w:val="28"/>
+        </w:rPr>
+      </w:pPr>
+      <w:r>
+        <w:rPr>
+          <w:rFonts w:ascii="Times New Roman" w:hAnsi="Times New Roman" w:cs="Times New Roman"/>
+          <w:sz w:val="28"/>
+        </w:rPr>
+        <w:t xml:space="preserve">Țucă Laurențiu - 333 CA </w:t>
+      </w:r>
+    </w:p>
+    <w:p>
+      <w:pPr>
+        <w:pStyle w:val="ListParagraph"/>
+        <w:ind w:left="0" w:firstLine="993"/>
+        <w:rPr>
+          <w:rFonts w:ascii="Times New Roman" w:hAnsi="Times New Roman" w:cs="Times New Roman"/>
+          <w:sz w:val="18"/>
+        </w:rPr>
+      </w:pPr>
+    </w:p>
+    <w:p>
+      <w:pPr>
+        <w:pStyle w:val="ListParagraph"/>
+        <w:ind w:left="0" w:firstLine="993"/>
+        <w:rPr>
+          <w:rFonts w:ascii="Times New Roman" w:hAnsi="Times New Roman" w:cs="Times New Roman"/>
+          <w:sz w:val="28"/>
+        </w:rPr>
+      </w:pPr>
+      <w:r>
+        <w:rPr>
+          <w:rFonts w:ascii="Times New Roman" w:hAnsi="Times New Roman" w:cs="Times New Roman"/>
+          <w:sz w:val="28"/>
+        </w:rPr>
+        <w:t xml:space="preserve">Șerban-Rădoi Constantin -  333 CA </w:t>
+      </w:r>
+    </w:p>
+    <w:p>
+      <w:pPr>
+        <w:pStyle w:val="ListParagraph"/>
+        <w:ind w:left="0" w:firstLine="993"/>
+        <w:rPr>
+          <w:rFonts w:ascii="Times New Roman" w:hAnsi="Times New Roman" w:cs="Times New Roman"/>
+          <w:sz w:val="18"/>
+        </w:rPr>
+      </w:pPr>
+    </w:p>
+    <w:p>
+      <w:pPr>
+        <w:pStyle w:val="ListParagraph"/>
+        <w:ind w:left="0" w:firstLine="993"/>
+        <w:rPr>
+          <w:rFonts w:ascii="Times New Roman" w:hAnsi="Times New Roman" w:cs="Times New Roman"/>
+          <w:sz w:val="28"/>
+        </w:rPr>
+      </w:pPr>
+      <w:r>
+        <w:rPr>
+          <w:rFonts w:ascii="Times New Roman" w:hAnsi="Times New Roman" w:cs="Times New Roman"/>
+          <w:sz w:val="28"/>
+        </w:rPr>
+        <w:t>Culcuș Mihaela-Nicoleta -  333 CC</w:t>
+      </w:r>
+    </w:p>
+    <w:p>
+      <w:pPr>
+        <w:pStyle w:val="ListParagraph"/>
+        <w:ind w:left="0" w:firstLine="993"/>
+        <w:rPr>
+          <w:rFonts w:ascii="Times New Roman" w:hAnsi="Times New Roman" w:cs="Times New Roman"/>
+          <w:sz w:val="18"/>
+        </w:rPr>
+      </w:pPr>
+    </w:p>
+    <w:p>
+      <w:pPr>
+        <w:pStyle w:val="ListParagraph"/>
+        <w:ind w:left="0" w:firstLine="993"/>
+        <w:rPr>
+          <w:rFonts w:ascii="Times New Roman" w:hAnsi="Times New Roman" w:cs="Times New Roman"/>
+          <w:sz w:val="40"/>
+        </w:rPr>
+      </w:pPr>
+      <w:r>
+        <w:rPr>
+          <w:rFonts w:ascii="Times New Roman" w:hAnsi="Times New Roman" w:cs="Times New Roman"/>
+          <w:sz w:val="28"/>
+        </w:rPr>
+        <w:t>Petrescu Rareș -  333 CC</w:t>
       </w:r>
     </w:p>
     <w:p>
       <w:pPr>
         <w:jc w:val="center"/>
+        <w:rPr>
+          <w:rFonts w:cs="Times New Roman"/>
+          <w:sz w:val="44"/>
+          <w:lang w:val="ro-RO"/>
+        </w:rPr>
+      </w:pPr>
+    </w:p>
+    <w:p>
+      <w:pPr>
         <w:rPr>
           <w:rFonts w:cs="Times New Roman"/>
           <w:sz w:val="32"/>
-        </w:rPr>
-      </w:pPr>
-    </w:p>
-    <w:p>
-      <w:pPr>
-        <w:jc w:val="center"/>
+          <w:lang w:val="ro-RO"/>
+        </w:rPr>
+      </w:pPr>
+      <w:r>
         <w:rPr>
           <w:rFonts w:cs="Times New Roman"/>
           <w:sz w:val="32"/>
-        </w:rPr>
-      </w:pPr>
-    </w:p>
-    <w:p>
-      <w:pPr>
-        <w:rPr>
-          <w:rFonts w:cs="Times New Roman"/>
-          <w:sz w:val="32"/>
-        </w:rPr>
-      </w:pPr>
-      <w:r>
-        <w:rPr>
-          <w:rFonts w:cs="Times New Roman"/>
-          <w:sz w:val="32"/>
-        </w:rPr>
-        <w:t>TheGunn3rs:</w:t>
-      </w:r>
-    </w:p>
-    <w:p>
-      <w:pPr>
-        <w:pStyle w:val="ListParagraph"/>
-        <w:ind w:left="0" w:firstLine="993"/>
-        <w:rPr>
-          <w:rFonts w:ascii="Times New Roman" w:hAnsi="Times New Roman" w:cs="Times New Roman"/>
-          <w:sz w:val="28"/>
-        </w:rPr>
-      </w:pPr>
-      <w:r>
-        <w:rPr>
-          <w:rFonts w:ascii="Times New Roman" w:hAnsi="Times New Roman" w:cs="Times New Roman"/>
-          <w:sz w:val="28"/>
-        </w:rPr>
-        <w:t xml:space="preserve">Țucă Laurențiu - 333 CA </w:t>
-      </w:r>
-    </w:p>
-    <w:p>
-      <w:pPr>
-        <w:pStyle w:val="ListParagraph"/>
-        <w:ind w:left="0" w:firstLine="993"/>
-        <w:rPr>
-          <w:rFonts w:ascii="Times New Roman" w:hAnsi="Times New Roman" w:cs="Times New Roman"/>
-          <w:sz w:val="18"/>
-        </w:rPr>
-      </w:pPr>
-    </w:p>
-    <w:p>
-      <w:pPr>
-        <w:pStyle w:val="ListParagraph"/>
-        <w:ind w:left="0" w:firstLine="993"/>
-        <w:rPr>
-          <w:rFonts w:ascii="Times New Roman" w:hAnsi="Times New Roman" w:cs="Times New Roman"/>
-          <w:sz w:val="28"/>
-        </w:rPr>
-      </w:pPr>
-      <w:r>
-        <w:rPr>
-          <w:rFonts w:ascii="Times New Roman" w:hAnsi="Times New Roman" w:cs="Times New Roman"/>
-          <w:sz w:val="28"/>
-        </w:rPr>
-        <w:t xml:space="preserve">Șerban-Rădoi Constantin -  333 CA </w:t>
-      </w:r>
-    </w:p>
-    <w:p>
-      <w:pPr>
-        <w:pStyle w:val="ListParagraph"/>
-        <w:ind w:left="0" w:firstLine="993"/>
-        <w:rPr>
-          <w:rFonts w:ascii="Times New Roman" w:hAnsi="Times New Roman" w:cs="Times New Roman"/>
-          <w:sz w:val="18"/>
-        </w:rPr>
-      </w:pPr>
-    </w:p>
-    <w:p>
-      <w:pPr>
-        <w:pStyle w:val="ListParagraph"/>
-        <w:ind w:left="0" w:firstLine="993"/>
-        <w:rPr>
-          <w:rFonts w:ascii="Times New Roman" w:hAnsi="Times New Roman" w:cs="Times New Roman"/>
-          <w:sz w:val="28"/>
-        </w:rPr>
-      </w:pPr>
-      <w:r>
-        <w:rPr>
-          <w:rFonts w:ascii="Times New Roman" w:hAnsi="Times New Roman" w:cs="Times New Roman"/>
-          <w:sz w:val="28"/>
-        </w:rPr>
-        <w:t>Culcuș Mihaela-Nicoleta -  333 CC</w:t>
-      </w:r>
-    </w:p>
-    <w:p>
-      <w:pPr>
-        <w:pStyle w:val="ListParagraph"/>
-        <w:ind w:left="0" w:firstLine="993"/>
-        <w:rPr>
-          <w:rFonts w:ascii="Times New Roman" w:hAnsi="Times New Roman" w:cs="Times New Roman"/>
-          <w:sz w:val="18"/>
-        </w:rPr>
-      </w:pPr>
-    </w:p>
-    <w:p>
-      <w:pPr>
-        <w:pStyle w:val="ListParagraph"/>
-        <w:ind w:left="0" w:firstLine="993"/>
-        <w:rPr>
-          <w:rFonts w:ascii="Times New Roman" w:hAnsi="Times New Roman" w:cs="Times New Roman"/>
-          <w:sz w:val="40"/>
-        </w:rPr>
-      </w:pPr>
-      <w:r>
-        <w:rPr>
-          <w:rFonts w:ascii="Times New Roman" w:hAnsi="Times New Roman" w:cs="Times New Roman"/>
-          <w:sz w:val="28"/>
-        </w:rPr>
-        <w:t>Petrescu Rareș -  333 CC</w:t>
-      </w:r>
-    </w:p>
-    <w:p>
-      <w:pPr>
-        <w:jc w:val="center"/>
-        <w:rPr>
-          <w:rFonts w:cs="Times New Roman"/>
-          <w:sz w:val="44"/>
-        </w:rPr>
-      </w:pPr>
-    </w:p>
-    <w:p>
-      <w:pPr>
-        <w:rPr>
-          <w:rFonts w:cs="Times New Roman"/>
-          <w:sz w:val="32"/>
-        </w:rPr>
-      </w:pPr>
-      <w:proofErr w:type="spellStart"/>
-      <w:r>
-        <w:rPr>
-          <w:rFonts w:cs="Times New Roman"/>
-          <w:sz w:val="32"/>
-        </w:rPr>
-        <w:t>Îndrumă</w:t>
-      </w:r>
-      <w:r>
-        <w:rPr>
-          <w:rFonts w:cs="Times New Roman"/>
-          <w:sz w:val="32"/>
-        </w:rPr>
-        <w:t>tor</w:t>
-      </w:r>
-      <w:proofErr w:type="spellEnd"/>
-      <w:r>
-        <w:rPr>
-          <w:rFonts w:cs="Times New Roman"/>
-          <w:sz w:val="32"/>
-        </w:rPr>
-        <w:t xml:space="preserve">: </w:t>
+          <w:lang w:val="ro-RO"/>
+        </w:rPr>
+        <w:t xml:space="preserve">Îndrumător: </w:t>
       </w:r>
     </w:p>
     <w:p>
@@ -368,6 +309,7 @@
         <w:rPr>
           <w:rFonts w:cs="Times New Roman"/>
           <w:sz w:val="20"/>
+          <w:lang w:val="ro-RO"/>
         </w:rPr>
       </w:pPr>
     </w:p>
@@ -377,33 +319,17 @@
         <w:rPr>
           <w:rFonts w:cs="Times New Roman"/>
           <w:sz w:val="28"/>
-        </w:rPr>
-      </w:pPr>
-      <w:proofErr w:type="spellStart"/>
+          <w:lang w:val="ro-RO"/>
+        </w:rPr>
+      </w:pPr>
       <w:r>
         <w:rPr>
           <w:rFonts w:cs="Times New Roman"/>
           <w:sz w:val="28"/>
-        </w:rPr>
-        <w:t>Oana</w:t>
-      </w:r>
-      <w:proofErr w:type="spellEnd"/>
-      <w:r>
-        <w:rPr>
-          <w:rFonts w:cs="Times New Roman"/>
-          <w:sz w:val="28"/>
-        </w:rPr>
-        <w:t xml:space="preserve"> Maria </w:t>
-      </w:r>
-      <w:proofErr w:type="spellStart"/>
-      <w:r>
-        <w:rPr>
-          <w:rFonts w:cs="Times New Roman"/>
-          <w:sz w:val="28"/>
-        </w:rPr>
-        <w:t>Ferche</w:t>
-      </w:r>
-      <w:proofErr w:type="spellEnd"/>
+          <w:lang w:val="ro-RO"/>
+        </w:rPr>
+        <w:t>Oana Maria Ferche</w:t>
+      </w:r>
     </w:p>
     <w:p>
       <w:pPr>
@@ -422,22 +348,22 @@
     </w:p>
     <w:sdt>
       <w:sdtPr>
+        <w:rPr>
+          <w:rFonts w:ascii="Times New Roman" w:eastAsia="Arial" w:hAnsi="Times New Roman" w:cs="Arial"/>
+          <w:b w:val="0"/>
+          <w:bCs w:val="0"/>
+          <w:color w:val="000000"/>
+          <w:sz w:val="24"/>
+          <w:szCs w:val="22"/>
+          <w:lang w:val="ro-RO" w:eastAsia="en-US"/>
+        </w:rPr>
         <w:id w:val="683178820"/>
         <w:docPartObj>
           <w:docPartGallery w:val="Table of Contents"/>
           <w:docPartUnique/>
         </w:docPartObj>
       </w:sdtPr>
-      <w:sdtEndPr>
-        <w:rPr>
-          <w:rFonts w:ascii="Times New Roman" w:eastAsia="Arial" w:hAnsi="Times New Roman" w:cs="Arial"/>
-          <w:noProof/>
-          <w:color w:val="000000"/>
-          <w:sz w:val="24"/>
-          <w:szCs w:val="22"/>
-          <w:lang w:eastAsia="en-US"/>
-        </w:rPr>
-      </w:sdtEndPr>
+      <w:sdtEndPr/>
       <w:sdtContent>
         <w:p>
           <w:pPr>
@@ -446,39 +372,51 @@
             <w:rPr>
               <w:rFonts w:ascii="Times New Roman" w:hAnsi="Times New Roman" w:cs="Times New Roman"/>
               <w:color w:val="auto"/>
+              <w:lang w:val="ro-RO"/>
             </w:rPr>
           </w:pPr>
-          <w:proofErr w:type="spellStart"/>
           <w:r>
             <w:rPr>
               <w:rFonts w:ascii="Times New Roman" w:hAnsi="Times New Roman" w:cs="Times New Roman"/>
               <w:color w:val="auto"/>
+              <w:lang w:val="ro-RO"/>
             </w:rPr>
             <w:t>Cuprins</w:t>
           </w:r>
-          <w:proofErr w:type="spellEnd"/>
         </w:p>
         <w:p>
           <w:pPr>
             <w:pStyle w:val="TOC1"/>
             <w:tabs>
-              <w:tab w:val="left" w:pos="440"/>
+              <w:tab w:val="left" w:pos="1320"/>
               <w:tab w:val="right" w:leader="dot" w:pos="9016"/>
             </w:tabs>
             <w:rPr>
+              <w:rFonts w:asciiTheme="minorHAnsi" w:eastAsiaTheme="minorEastAsia" w:hAnsiTheme="minorHAnsi" w:cstheme="minorBidi"/>
               <w:noProof/>
+              <w:color w:val="auto"/>
+              <w:sz w:val="22"/>
             </w:rPr>
           </w:pPr>
           <w:r>
+            <w:rPr>
+              <w:lang w:val="ro-RO"/>
+            </w:rPr>
             <w:fldChar w:fldCharType="begin"/>
           </w:r>
           <w:r>
+            <w:rPr>
+              <w:lang w:val="ro-RO"/>
+            </w:rPr>
             <w:instrText xml:space="preserve"> TOC \o "1-3" \h \z \u </w:instrText>
           </w:r>
           <w:r>
+            <w:rPr>
+              <w:lang w:val="ro-RO"/>
+            </w:rPr>
             <w:fldChar w:fldCharType="separate"/>
           </w:r>
-          <w:hyperlink w:anchor="_Toc354008491" w:history="1">
+          <w:hyperlink w:anchor="_Toc354346227" w:history="1">
             <w:r>
               <w:rPr>
                 <w:rStyle w:val="Hyperlink"/>
@@ -489,7 +427,10 @@
             </w:r>
             <w:r>
               <w:rPr>
-                <w:noProof/>
+                <w:rFonts w:asciiTheme="minorHAnsi" w:eastAsiaTheme="minorEastAsia" w:hAnsiTheme="minorHAnsi" w:cstheme="minorBidi"/>
+                <w:noProof/>
+                <w:color w:val="auto"/>
+                <w:sz w:val="22"/>
               </w:rPr>
               <w:tab/>
             </w:r>
@@ -520,7 +461,7 @@
                 <w:noProof/>
                 <w:webHidden/>
               </w:rPr>
-              <w:instrText xml:space="preserve"> PAGEREF _Toc354008491 \h </w:instrText>
+              <w:instrText xml:space="preserve"> PAGEREF _Toc354346227 \h </w:instrText>
             </w:r>
             <w:r>
               <w:rPr>
@@ -555,14 +496,17 @@
           <w:pPr>
             <w:pStyle w:val="TOC1"/>
             <w:tabs>
-              <w:tab w:val="left" w:pos="440"/>
+              <w:tab w:val="left" w:pos="1320"/>
               <w:tab w:val="right" w:leader="dot" w:pos="9016"/>
             </w:tabs>
             <w:rPr>
+              <w:rFonts w:asciiTheme="minorHAnsi" w:eastAsiaTheme="minorEastAsia" w:hAnsiTheme="minorHAnsi" w:cstheme="minorBidi"/>
               <w:noProof/>
+              <w:color w:val="auto"/>
+              <w:sz w:val="22"/>
             </w:rPr>
           </w:pPr>
-          <w:hyperlink w:anchor="_Toc354008492" w:history="1">
+          <w:hyperlink w:anchor="_Toc354346228" w:history="1">
             <w:r>
               <w:rPr>
                 <w:rStyle w:val="Hyperlink"/>
@@ -573,7 +517,10 @@
             </w:r>
             <w:r>
               <w:rPr>
-                <w:noProof/>
+                <w:rFonts w:asciiTheme="minorHAnsi" w:eastAsiaTheme="minorEastAsia" w:hAnsiTheme="minorHAnsi" w:cstheme="minorBidi"/>
+                <w:noProof/>
+                <w:color w:val="auto"/>
+                <w:sz w:val="22"/>
               </w:rPr>
               <w:tab/>
             </w:r>
@@ -604,7 +551,7 @@
                 <w:noProof/>
                 <w:webHidden/>
               </w:rPr>
-              <w:instrText xml:space="preserve"> PAGEREF _Toc354008492 \h </w:instrText>
+              <w:instrText xml:space="preserve"> PAGEREF _Toc354346228 \h </w:instrText>
             </w:r>
             <w:r>
               <w:rPr>
@@ -639,14 +586,17 @@
           <w:pPr>
             <w:pStyle w:val="TOC3"/>
             <w:tabs>
-              <w:tab w:val="left" w:pos="880"/>
+              <w:tab w:val="left" w:pos="1760"/>
               <w:tab w:val="right" w:leader="dot" w:pos="9016"/>
             </w:tabs>
             <w:rPr>
+              <w:rFonts w:asciiTheme="minorHAnsi" w:eastAsiaTheme="minorEastAsia" w:hAnsiTheme="minorHAnsi" w:cstheme="minorBidi"/>
               <w:noProof/>
+              <w:color w:val="auto"/>
+              <w:sz w:val="22"/>
             </w:rPr>
           </w:pPr>
-          <w:hyperlink w:anchor="_Toc354008493" w:history="1">
+          <w:hyperlink w:anchor="_Toc354346229" w:history="1">
             <w:r>
               <w:rPr>
                 <w:rStyle w:val="Hyperlink"/>
@@ -657,7 +607,10 @@
             </w:r>
             <w:r>
               <w:rPr>
-                <w:noProof/>
+                <w:rFonts w:asciiTheme="minorHAnsi" w:eastAsiaTheme="minorEastAsia" w:hAnsiTheme="minorHAnsi" w:cstheme="minorBidi"/>
+                <w:noProof/>
+                <w:color w:val="auto"/>
+                <w:sz w:val="22"/>
               </w:rPr>
               <w:tab/>
             </w:r>
@@ -688,7 +641,7 @@
                 <w:noProof/>
                 <w:webHidden/>
               </w:rPr>
-              <w:instrText xml:space="preserve"> PAGEREF _Toc354008493 \h </w:instrText>
+              <w:instrText xml:space="preserve"> PAGEREF _Toc354346229 \h </w:instrText>
             </w:r>
             <w:r>
               <w:rPr>
@@ -723,24 +676,31 @@
           <w:pPr>
             <w:pStyle w:val="TOC3"/>
             <w:tabs>
-              <w:tab w:val="left" w:pos="880"/>
+              <w:tab w:val="left" w:pos="1760"/>
               <w:tab w:val="right" w:leader="dot" w:pos="9016"/>
             </w:tabs>
             <w:rPr>
+              <w:rFonts w:asciiTheme="minorHAnsi" w:eastAsiaTheme="minorEastAsia" w:hAnsiTheme="minorHAnsi" w:cstheme="minorBidi"/>
               <w:noProof/>
+              <w:color w:val="auto"/>
+              <w:sz w:val="22"/>
             </w:rPr>
           </w:pPr>
-          <w:hyperlink w:anchor="_Toc354008494" w:history="1">
+          <w:hyperlink w:anchor="_Toc354346230" w:history="1">
             <w:r>
               <w:rPr>
                 <w:rStyle w:val="Hyperlink"/>
                 <w:noProof/>
+                <w:lang w:val="ro-RO"/>
               </w:rPr>
               <w:t>b)</w:t>
             </w:r>
             <w:r>
               <w:rPr>
-                <w:noProof/>
+                <w:rFonts w:asciiTheme="minorHAnsi" w:eastAsiaTheme="minorEastAsia" w:hAnsiTheme="minorHAnsi" w:cstheme="minorBidi"/>
+                <w:noProof/>
+                <w:color w:val="auto"/>
+                <w:sz w:val="22"/>
               </w:rPr>
               <w:tab/>
             </w:r>
@@ -748,6 +708,7 @@
               <w:rPr>
                 <w:rStyle w:val="Hyperlink"/>
                 <w:noProof/>
+                <w:lang w:val="ro-RO"/>
               </w:rPr>
               <w:t>Detaliere clase aplicație</w:t>
             </w:r>
@@ -770,7 +731,7 @@
                 <w:noProof/>
                 <w:webHidden/>
               </w:rPr>
-              <w:instrText xml:space="preserve"> PAGEREF _Toc354008494 \h </w:instrText>
+              <w:instrText xml:space="preserve"> PAGEREF _Toc354346230 \h </w:instrText>
             </w:r>
             <w:r>
               <w:rPr>
@@ -805,14 +766,17 @@
           <w:pPr>
             <w:pStyle w:val="TOC3"/>
             <w:tabs>
-              <w:tab w:val="left" w:pos="880"/>
+              <w:tab w:val="left" w:pos="1760"/>
               <w:tab w:val="right" w:leader="dot" w:pos="9016"/>
             </w:tabs>
             <w:rPr>
+              <w:rFonts w:asciiTheme="minorHAnsi" w:eastAsiaTheme="minorEastAsia" w:hAnsiTheme="minorHAnsi" w:cstheme="minorBidi"/>
               <w:noProof/>
+              <w:color w:val="auto"/>
+              <w:sz w:val="22"/>
             </w:rPr>
           </w:pPr>
-          <w:hyperlink w:anchor="_Toc354008495" w:history="1">
+          <w:hyperlink w:anchor="_Toc354346231" w:history="1">
             <w:r>
               <w:rPr>
                 <w:rStyle w:val="Hyperlink"/>
@@ -823,7 +787,10 @@
             </w:r>
             <w:r>
               <w:rPr>
-                <w:noProof/>
+                <w:rFonts w:asciiTheme="minorHAnsi" w:eastAsiaTheme="minorEastAsia" w:hAnsiTheme="minorHAnsi" w:cstheme="minorBidi"/>
+                <w:noProof/>
+                <w:color w:val="auto"/>
+                <w:sz w:val="22"/>
               </w:rPr>
               <w:tab/>
             </w:r>
@@ -854,7 +821,7 @@
                 <w:noProof/>
                 <w:webHidden/>
               </w:rPr>
-              <w:instrText xml:space="preserve"> PAGEREF _Toc354008495 \h </w:instrText>
+              <w:instrText xml:space="preserve"> PAGEREF _Toc354346231 \h </w:instrText>
             </w:r>
             <w:r>
               <w:rPr>
@@ -889,14 +856,17 @@
           <w:pPr>
             <w:pStyle w:val="TOC1"/>
             <w:tabs>
-              <w:tab w:val="left" w:pos="480"/>
+              <w:tab w:val="left" w:pos="1320"/>
               <w:tab w:val="right" w:leader="dot" w:pos="9016"/>
             </w:tabs>
             <w:rPr>
+              <w:rFonts w:asciiTheme="minorHAnsi" w:eastAsiaTheme="minorEastAsia" w:hAnsiTheme="minorHAnsi" w:cstheme="minorBidi"/>
               <w:noProof/>
+              <w:color w:val="auto"/>
+              <w:sz w:val="22"/>
             </w:rPr>
           </w:pPr>
-          <w:hyperlink w:anchor="_Toc354008496" w:history="1">
+          <w:hyperlink w:anchor="_Toc354346232" w:history="1">
             <w:r>
               <w:rPr>
                 <w:rStyle w:val="Hyperlink"/>
@@ -907,7 +877,10 @@
             </w:r>
             <w:r>
               <w:rPr>
-                <w:noProof/>
+                <w:rFonts w:asciiTheme="minorHAnsi" w:eastAsiaTheme="minorEastAsia" w:hAnsiTheme="minorHAnsi" w:cstheme="minorBidi"/>
+                <w:noProof/>
+                <w:color w:val="auto"/>
+                <w:sz w:val="22"/>
               </w:rPr>
               <w:tab/>
             </w:r>
@@ -938,7 +911,7 @@
                 <w:noProof/>
                 <w:webHidden/>
               </w:rPr>
-              <w:instrText xml:space="preserve"> PAGEREF _Toc354008496 \h </w:instrText>
+              <w:instrText xml:space="preserve"> PAGEREF _Toc354346232 \h </w:instrText>
             </w:r>
             <w:r>
               <w:rPr>
@@ -958,7 +931,7 @@
                 <w:noProof/>
                 <w:webHidden/>
               </w:rPr>
-              <w:t>7</w:t>
+              <w:t>8</w:t>
             </w:r>
             <w:r>
               <w:rPr>
@@ -970,11 +943,376 @@
           </w:hyperlink>
         </w:p>
         <w:p>
+          <w:pPr>
+            <w:pStyle w:val="TOC1"/>
+            <w:tabs>
+              <w:tab w:val="left" w:pos="1320"/>
+              <w:tab w:val="right" w:leader="dot" w:pos="9016"/>
+            </w:tabs>
+            <w:rPr>
+              <w:rFonts w:asciiTheme="minorHAnsi" w:eastAsiaTheme="minorEastAsia" w:hAnsiTheme="minorHAnsi" w:cstheme="minorBidi"/>
+              <w:noProof/>
+              <w:color w:val="auto"/>
+              <w:sz w:val="22"/>
+            </w:rPr>
+          </w:pPr>
+          <w:hyperlink w:anchor="_Toc354346233" w:history="1">
+            <w:r>
+              <w:rPr>
+                <w:rStyle w:val="Hyperlink"/>
+                <w:noProof/>
+                <w:lang w:val="ro-RO"/>
+              </w:rPr>
+              <w:t>4)</w:t>
+            </w:r>
+            <w:r>
+              <w:rPr>
+                <w:rFonts w:asciiTheme="minorHAnsi" w:eastAsiaTheme="minorEastAsia" w:hAnsiTheme="minorHAnsi" w:cstheme="minorBidi"/>
+                <w:noProof/>
+                <w:color w:val="auto"/>
+                <w:sz w:val="22"/>
+              </w:rPr>
+              <w:tab/>
+            </w:r>
+            <w:r>
+              <w:rPr>
+                <w:rStyle w:val="Hyperlink"/>
+                <w:noProof/>
+                <w:lang w:val="ro-RO"/>
+              </w:rPr>
+              <w:t>Testarea Sistemului</w:t>
+            </w:r>
+            <w:r>
+              <w:rPr>
+                <w:noProof/>
+                <w:webHidden/>
+              </w:rPr>
+              <w:tab/>
+            </w:r>
+            <w:r>
+              <w:rPr>
+                <w:noProof/>
+                <w:webHidden/>
+              </w:rPr>
+              <w:fldChar w:fldCharType="begin"/>
+            </w:r>
+            <w:r>
+              <w:rPr>
+                <w:noProof/>
+                <w:webHidden/>
+              </w:rPr>
+              <w:instrText xml:space="preserve"> PAGEREF _Toc354346233 \h </w:instrText>
+            </w:r>
+            <w:r>
+              <w:rPr>
+                <w:noProof/>
+                <w:webHidden/>
+              </w:rPr>
+            </w:r>
+            <w:r>
+              <w:rPr>
+                <w:noProof/>
+                <w:webHidden/>
+              </w:rPr>
+              <w:fldChar w:fldCharType="separate"/>
+            </w:r>
+            <w:r>
+              <w:rPr>
+                <w:noProof/>
+                <w:webHidden/>
+              </w:rPr>
+              <w:t>9</w:t>
+            </w:r>
+            <w:r>
+              <w:rPr>
+                <w:noProof/>
+                <w:webHidden/>
+              </w:rPr>
+              <w:fldChar w:fldCharType="end"/>
+            </w:r>
+          </w:hyperlink>
+        </w:p>
+        <w:p>
+          <w:pPr>
+            <w:pStyle w:val="TOC2"/>
+            <w:tabs>
+              <w:tab w:val="left" w:pos="1540"/>
+              <w:tab w:val="right" w:leader="dot" w:pos="9016"/>
+            </w:tabs>
+            <w:rPr>
+              <w:rFonts w:asciiTheme="minorHAnsi" w:eastAsiaTheme="minorEastAsia" w:hAnsiTheme="minorHAnsi" w:cstheme="minorBidi"/>
+              <w:noProof/>
+              <w:color w:val="auto"/>
+              <w:sz w:val="22"/>
+            </w:rPr>
+          </w:pPr>
+          <w:hyperlink w:anchor="_Toc354346234" w:history="1">
+            <w:r>
+              <w:rPr>
+                <w:rStyle w:val="Hyperlink"/>
+                <w:noProof/>
+                <w:lang w:val="ro-RO"/>
+              </w:rPr>
+              <w:t>1.</w:t>
+            </w:r>
+            <w:r>
+              <w:rPr>
+                <w:rFonts w:asciiTheme="minorHAnsi" w:eastAsiaTheme="minorEastAsia" w:hAnsiTheme="minorHAnsi" w:cstheme="minorBidi"/>
+                <w:noProof/>
+                <w:color w:val="auto"/>
+                <w:sz w:val="22"/>
+              </w:rPr>
+              <w:tab/>
+            </w:r>
+            <w:r>
+              <w:rPr>
+                <w:rStyle w:val="Hyperlink"/>
+                <w:noProof/>
+                <w:lang w:val="ro-RO"/>
+              </w:rPr>
+              <w:t>Testare Unitară</w:t>
+            </w:r>
+            <w:r>
+              <w:rPr>
+                <w:noProof/>
+                <w:webHidden/>
+              </w:rPr>
+              <w:tab/>
+            </w:r>
+            <w:r>
+              <w:rPr>
+                <w:noProof/>
+                <w:webHidden/>
+              </w:rPr>
+              <w:fldChar w:fldCharType="begin"/>
+            </w:r>
+            <w:r>
+              <w:rPr>
+                <w:noProof/>
+                <w:webHidden/>
+              </w:rPr>
+              <w:instrText xml:space="preserve"> PAGEREF _Toc354346234 \h </w:instrText>
+            </w:r>
+            <w:r>
+              <w:rPr>
+                <w:noProof/>
+                <w:webHidden/>
+              </w:rPr>
+            </w:r>
+            <w:r>
+              <w:rPr>
+                <w:noProof/>
+                <w:webHidden/>
+              </w:rPr>
+              <w:fldChar w:fldCharType="separate"/>
+            </w:r>
+            <w:r>
+              <w:rPr>
+                <w:noProof/>
+                <w:webHidden/>
+              </w:rPr>
+              <w:t>9</w:t>
+            </w:r>
+            <w:r>
+              <w:rPr>
+                <w:noProof/>
+                <w:webHidden/>
+              </w:rPr>
+              <w:fldChar w:fldCharType="end"/>
+            </w:r>
+          </w:hyperlink>
+        </w:p>
+        <w:p>
+          <w:pPr>
+            <w:pStyle w:val="TOC2"/>
+            <w:tabs>
+              <w:tab w:val="left" w:pos="1540"/>
+              <w:tab w:val="right" w:leader="dot" w:pos="9016"/>
+            </w:tabs>
+            <w:rPr>
+              <w:rFonts w:asciiTheme="minorHAnsi" w:eastAsiaTheme="minorEastAsia" w:hAnsiTheme="minorHAnsi" w:cstheme="minorBidi"/>
+              <w:noProof/>
+              <w:color w:val="auto"/>
+              <w:sz w:val="22"/>
+            </w:rPr>
+          </w:pPr>
+          <w:hyperlink w:anchor="_Toc354346235" w:history="1">
+            <w:r>
+              <w:rPr>
+                <w:rStyle w:val="Hyperlink"/>
+                <w:noProof/>
+                <w:lang w:val="ro-RO"/>
+              </w:rPr>
+              <w:t>2.</w:t>
+            </w:r>
+            <w:r>
+              <w:rPr>
+                <w:rFonts w:asciiTheme="minorHAnsi" w:eastAsiaTheme="minorEastAsia" w:hAnsiTheme="minorHAnsi" w:cstheme="minorBidi"/>
+                <w:noProof/>
+                <w:color w:val="auto"/>
+                <w:sz w:val="22"/>
+              </w:rPr>
+              <w:tab/>
+            </w:r>
+            <w:r>
+              <w:rPr>
+                <w:rStyle w:val="Hyperlink"/>
+                <w:noProof/>
+                <w:lang w:val="ro-RO"/>
+              </w:rPr>
+              <w:t>Teste de integrare</w:t>
+            </w:r>
+            <w:r>
+              <w:rPr>
+                <w:noProof/>
+                <w:webHidden/>
+              </w:rPr>
+              <w:tab/>
+            </w:r>
+            <w:r>
+              <w:rPr>
+                <w:noProof/>
+                <w:webHidden/>
+              </w:rPr>
+              <w:fldChar w:fldCharType="begin"/>
+            </w:r>
+            <w:r>
+              <w:rPr>
+                <w:noProof/>
+                <w:webHidden/>
+              </w:rPr>
+              <w:instrText xml:space="preserve"> PAGEREF _Toc354346235 \h </w:instrText>
+            </w:r>
+            <w:r>
+              <w:rPr>
+                <w:noProof/>
+                <w:webHidden/>
+              </w:rPr>
+            </w:r>
+            <w:r>
+              <w:rPr>
+                <w:noProof/>
+                <w:webHidden/>
+              </w:rPr>
+              <w:fldChar w:fldCharType="separate"/>
+            </w:r>
+            <w:r>
+              <w:rPr>
+                <w:noProof/>
+                <w:webHidden/>
+              </w:rPr>
+              <w:t>9</w:t>
+            </w:r>
+            <w:r>
+              <w:rPr>
+                <w:noProof/>
+                <w:webHidden/>
+              </w:rPr>
+              <w:fldChar w:fldCharType="end"/>
+            </w:r>
+          </w:hyperlink>
+        </w:p>
+        <w:p>
+          <w:pPr>
+            <w:pStyle w:val="TOC2"/>
+            <w:tabs>
+              <w:tab w:val="left" w:pos="1540"/>
+              <w:tab w:val="right" w:leader="dot" w:pos="9016"/>
+            </w:tabs>
+            <w:rPr>
+              <w:rFonts w:asciiTheme="minorHAnsi" w:eastAsiaTheme="minorEastAsia" w:hAnsiTheme="minorHAnsi" w:cstheme="minorBidi"/>
+              <w:noProof/>
+              <w:color w:val="auto"/>
+              <w:sz w:val="22"/>
+            </w:rPr>
+          </w:pPr>
+          <w:hyperlink w:anchor="_Toc354346236" w:history="1">
+            <w:r>
+              <w:rPr>
+                <w:rStyle w:val="Hyperlink"/>
+                <w:noProof/>
+                <w:lang w:val="ro-RO"/>
+              </w:rPr>
+              <w:t>3.</w:t>
+            </w:r>
+            <w:r>
+              <w:rPr>
+                <w:rFonts w:asciiTheme="minorHAnsi" w:eastAsiaTheme="minorEastAsia" w:hAnsiTheme="minorHAnsi" w:cstheme="minorBidi"/>
+                <w:noProof/>
+                <w:color w:val="auto"/>
+                <w:sz w:val="22"/>
+              </w:rPr>
+              <w:tab/>
+            </w:r>
+            <w:r>
+              <w:rPr>
+                <w:rStyle w:val="Hyperlink"/>
+                <w:noProof/>
+                <w:lang w:val="ro-RO"/>
+              </w:rPr>
+              <w:t>Teste de sistem</w:t>
+            </w:r>
+            <w:r>
+              <w:rPr>
+                <w:noProof/>
+                <w:webHidden/>
+              </w:rPr>
+              <w:tab/>
+            </w:r>
+            <w:r>
+              <w:rPr>
+                <w:noProof/>
+                <w:webHidden/>
+              </w:rPr>
+              <w:fldChar w:fldCharType="begin"/>
+            </w:r>
+            <w:r>
+              <w:rPr>
+                <w:noProof/>
+                <w:webHidden/>
+              </w:rPr>
+              <w:instrText xml:space="preserve"> PAGEREF _Toc354346236 \h </w:instrText>
+            </w:r>
+            <w:r>
+              <w:rPr>
+                <w:noProof/>
+                <w:webHidden/>
+              </w:rPr>
+            </w:r>
+            <w:r>
+              <w:rPr>
+                <w:noProof/>
+                <w:webHidden/>
+              </w:rPr>
+              <w:fldChar w:fldCharType="separate"/>
+            </w:r>
+            <w:r>
+              <w:rPr>
+                <w:noProof/>
+                <w:webHidden/>
+              </w:rPr>
+              <w:t>9</w:t>
+            </w:r>
+            <w:r>
+              <w:rPr>
+                <w:noProof/>
+                <w:webHidden/>
+              </w:rPr>
+              <w:fldChar w:fldCharType="end"/>
+            </w:r>
+          </w:hyperlink>
+        </w:p>
+        <w:p>
+          <w:pPr>
+            <w:rPr>
+              <w:lang w:val="ro-RO"/>
+            </w:rPr>
+          </w:pPr>
           <w:r>
             <w:rPr>
               <w:b/>
               <w:bCs/>
-              <w:noProof/>
+              <w:lang w:val="ro-RO"/>
             </w:rPr>
             <w:fldChar w:fldCharType="end"/>
           </w:r>
@@ -995,6 +1333,8 @@
         </w:rPr>
         <w:br w:type="page"/>
       </w:r>
+      <w:bookmarkStart w:id="0" w:name="_GoBack"/>
+      <w:bookmarkEnd w:id="0"/>
     </w:p>
     <w:p>
       <w:pPr>
@@ -1007,7 +1347,7 @@
           <w:lang w:val="ro-RO"/>
         </w:rPr>
       </w:pPr>
-      <w:bookmarkStart w:id="0" w:name="_Toc354008491"/>
+      <w:bookmarkStart w:id="1" w:name="_Toc354346227"/>
       <w:r>
         <w:rPr>
           <w:lang w:val="ro-RO"/>
@@ -1021,7 +1361,7 @@
         </w:rPr>
         <w:t xml:space="preserve"> folosite</w:t>
       </w:r>
-      <w:bookmarkEnd w:id="0"/>
+      <w:bookmarkEnd w:id="1"/>
     </w:p>
     <w:p>
       <w:pPr>
@@ -1039,7 +1379,6 @@
     </w:p>
     <w:p>
       <w:pPr>
-        <w:ind w:firstLine="720"/>
         <w:rPr>
           <w:lang w:val="ro-RO"/>
         </w:rPr>
@@ -1053,27 +1392,19 @@
     </w:p>
     <w:p>
       <w:pPr>
-        <w:ind w:firstLine="720"/>
-        <w:rPr>
-          <w:lang w:val="ro-RO"/>
-        </w:rPr>
-      </w:pPr>
-      <w:r>
-        <w:rPr>
-          <w:lang w:val="ro-RO"/>
-        </w:rPr>
-        <w:t>Aplicaţia scrisă în Jav</w:t>
-      </w:r>
-      <w:r>
-        <w:rPr>
-          <w:lang w:val="ro-RO"/>
-        </w:rPr>
-        <w:t>a va fi portabilă pe orice sistem de operare (Windows, Unix, Mac OS). Java are un nivel de portabilitate, ce nu există de exemplu pe limbaje mai vechi cum ar fi C, fiind unul din motivele ce ne-a condus la această alegere.</w:t>
-      </w:r>
-    </w:p>
-    <w:p>
-      <w:pPr>
-        <w:ind w:firstLine="720"/>
+        <w:rPr>
+          <w:lang w:val="ro-RO"/>
+        </w:rPr>
+      </w:pPr>
+      <w:r>
+        <w:rPr>
+          <w:lang w:val="ro-RO"/>
+        </w:rPr>
+        <w:t>Aplicaţia scrisă în Java va fi portabilă pe orice sistem de operare (Windows, Unix, Mac OS). Java are un nivel de portabilitate, ce nu există de exemplu pe limbaje mai vechi cum ar fi C, fiind unul din motivele ce ne-a condus la această alegere.</w:t>
+      </w:r>
+    </w:p>
+    <w:p>
+      <w:pPr>
         <w:rPr>
           <w:lang w:val="ro-RO"/>
         </w:rPr>
@@ -1118,22 +1449,15 @@
     </w:p>
     <w:p>
       <w:pPr>
-        <w:ind w:firstLine="720"/>
-        <w:rPr>
-          <w:lang w:val="ro-RO"/>
-        </w:rPr>
-      </w:pPr>
-      <w:r>
-        <w:rPr>
-          <w:lang w:val="ro-RO"/>
-        </w:rPr>
-        <w:t>Eclipse este mediul de dezvoltare open-source ce îl vom folosi pentru dezvoltarea aplicaţiei. Folosim acest IDE deoarece toţi membrii echipei sunt f</w:t>
-      </w:r>
-      <w:r>
-        <w:rPr>
-          <w:lang w:val="ro-RO"/>
-        </w:rPr>
-        <w:t>a</w:t>
+        <w:rPr>
+          <w:lang w:val="ro-RO"/>
+        </w:rPr>
+      </w:pPr>
+      <w:r>
+        <w:rPr>
+          <w:lang w:val="ro-RO"/>
+        </w:rPr>
+        <w:t>Eclipse este mediul de dezvoltare open-source ce îl vom folosi pentru dezvoltarea aplicaţiei. Folosim acest IDE deoarece toţi membrii echipei sunt fa</w:t>
       </w:r>
       <w:r>
         <w:rPr>
@@ -1150,7 +1474,6 @@
     </w:p>
     <w:p>
       <w:pPr>
-        <w:ind w:firstLine="720"/>
         <w:rPr>
           <w:lang w:val="ro-RO"/>
         </w:rPr>
@@ -1195,7 +1518,6 @@
     </w:p>
     <w:p>
       <w:pPr>
-        <w:ind w:firstLine="720"/>
         <w:rPr>
           <w:lang w:val="ro-RO"/>
         </w:rPr>
@@ -1222,13 +1544,7 @@
         <w:rPr>
           <w:lang w:val="ro-RO"/>
         </w:rPr>
-        <w:t xml:space="preserve"> deoarece conţine foarte multe componente utile pentru crearea de interfeţe grafice. T</w:t>
-      </w:r>
-      <w:r>
-        <w:rPr>
-          <w:lang w:val="ro-RO"/>
-        </w:rPr>
-        <w:t>o</w:t>
+        <w:t xml:space="preserve"> deoarece conţine foarte multe componente utile pentru crearea de interfeţe grafice. To</w:t>
       </w:r>
       <w:r>
         <w:rPr>
@@ -1252,13 +1568,7 @@
         <w:rPr>
           <w:lang w:val="ro-RO"/>
         </w:rPr>
-        <w:t xml:space="preserve"> componentele necesare pentru construirea</w:t>
-      </w:r>
-      <w:r>
-        <w:rPr>
-          <w:lang w:val="ro-RO"/>
-        </w:rPr>
-        <w:t xml:space="preserve"> interfeţei grafice le găsim în acest pachet. Din </w:t>
+        <w:t xml:space="preserve"> componentele necesare pentru construirea interfeţei grafice le găsim în acest pachet. Din </w:t>
       </w:r>
       <w:r>
         <w:rPr>
@@ -1275,7 +1585,6 @@
     </w:p>
     <w:p>
       <w:pPr>
-        <w:ind w:firstLine="720"/>
         <w:rPr>
           <w:lang w:val="ro-RO"/>
         </w:rPr>
@@ -1306,14 +1615,92 @@
     </w:p>
     <w:p>
       <w:pPr>
-        <w:rPr>
-          <w:lang w:val="ro-RO"/>
-        </w:rPr>
-      </w:pPr>
-    </w:p>
-    <w:p>
-      <w:pPr>
-        <w:ind w:firstLine="720"/>
+        <w:pStyle w:val="Heading6"/>
+        <w:rPr>
+          <w:lang w:val="ro-RO"/>
+        </w:rPr>
+      </w:pPr>
+      <w:r>
+        <w:rPr>
+          <w:lang w:val="ro-RO"/>
+        </w:rPr>
+        <w:t>Framework pentru testare automată</w:t>
+      </w:r>
+    </w:p>
+    <w:p>
+      <w:pPr>
+        <w:rPr>
+          <w:lang w:val="ro-RO"/>
+        </w:rPr>
+      </w:pPr>
+      <w:r>
+        <w:rPr>
+          <w:lang w:val="ro-RO"/>
+        </w:rPr>
+        <w:t>Pentru testarea automată a sistemului, vom folosi framework-ul J</w:t>
+      </w:r>
+      <w:r>
+        <w:rPr>
+          <w:lang w:val="ro-RO"/>
+        </w:rPr>
+        <w:t>U</w:t>
+      </w:r>
+      <w:r>
+        <w:rPr>
+          <w:lang w:val="ro-RO"/>
+        </w:rPr>
+        <w:t>nit</w:t>
+      </w:r>
+      <w:r>
+        <w:rPr>
+          <w:lang w:val="ro-RO"/>
+        </w:rPr>
+        <w:t>, deoarece oferă o flexibilitate foarte mare pentru crearea de teste unitare. Cu ajutorul acestui framework se pot crea diferite teste, care pot fi grupate în suite, ce pot fi rulate independent.</w:t>
+      </w:r>
+      <w:r>
+        <w:rPr>
+          <w:lang w:val="ro-RO"/>
+        </w:rPr>
+        <w:t xml:space="preserve"> Cu ajutorul acestui framework se pot crea de asemenea și teste de integrare a modulelor, prin care să se poată descoperi eventuale bug-uri în legăturile dintre acestea.</w:t>
+      </w:r>
+    </w:p>
+    <w:p>
+      <w:pPr>
+        <w:rPr>
+          <w:lang w:val="ro-RO"/>
+        </w:rPr>
+      </w:pPr>
+      <w:r>
+        <w:rPr>
+          <w:lang w:val="ro-RO"/>
+        </w:rPr>
+        <w:t>Pagina oficială pentru framework-ul Junit se află la adresa următoare:</w:t>
+      </w:r>
+    </w:p>
+    <w:p>
+      <w:pPr>
+        <w:rPr>
+          <w:lang w:val="ro-RO"/>
+        </w:rPr>
+      </w:pPr>
+      <w:hyperlink r:id="rId12" w:history="1">
+        <w:r>
+          <w:rPr>
+            <w:rStyle w:val="Hyperlink"/>
+          </w:rPr>
+          <w:t>http://junit.org/</w:t>
+        </w:r>
+      </w:hyperlink>
+    </w:p>
+    <w:p>
+      <w:pPr>
+        <w:rPr>
+          <w:lang w:val="ro-RO"/>
+        </w:rPr>
+      </w:pPr>
+    </w:p>
+    <w:p>
+      <w:pPr>
         <w:rPr>
           <w:lang w:val="ro-RO"/>
         </w:rPr>
@@ -1327,7 +1714,6 @@
     </w:p>
     <w:p>
       <w:pPr>
-        <w:ind w:firstLine="720"/>
         <w:rPr>
           <w:lang w:val="ro-RO"/>
         </w:rPr>
@@ -1350,20 +1736,14 @@
           <w:lang w:val="ro-RO"/>
         </w:rPr>
       </w:pPr>
-      <w:bookmarkStart w:id="1" w:name="_Toc354008492"/>
-      <w:r>
-        <w:rPr>
-          <w:lang w:val="ro-RO"/>
-        </w:rPr>
-        <w:t>Descrierea modulelor</w:t>
-      </w:r>
-      <w:r>
-        <w:rPr>
-          <w:lang w:val="ro-RO"/>
-        </w:rPr>
-        <w:t xml:space="preserve"> aplicației</w:t>
-      </w:r>
-      <w:bookmarkEnd w:id="1"/>
+      <w:bookmarkStart w:id="2" w:name="_Toc354346228"/>
+      <w:r>
+        <w:rPr>
+          <w:lang w:val="ro-RO"/>
+        </w:rPr>
+        <w:t>Descrierea modulelor aplicației</w:t>
+      </w:r>
+      <w:bookmarkEnd w:id="2"/>
     </w:p>
     <w:p>
       <w:pPr>
@@ -1372,26 +1752,26 @@
           <w:lang w:val="ro-RO"/>
         </w:rPr>
       </w:pPr>
-      <w:bookmarkStart w:id="2" w:name="_Toc354008493"/>
+      <w:bookmarkStart w:id="3" w:name="_Toc354346229"/>
       <w:r>
         <w:rPr>
           <w:lang w:val="ro-RO"/>
         </w:rPr>
         <w:t>Descriere pe scurt a modulelor</w:t>
       </w:r>
-      <w:bookmarkEnd w:id="2"/>
-    </w:p>
-    <w:p>
-      <w:pPr>
-        <w:ind w:firstLine="720"/>
-        <w:rPr>
-          <w:lang w:val="ro-RO"/>
-        </w:rPr>
-      </w:pPr>
-      <w:r>
-        <w:rPr>
-          <w:lang w:val="ro-RO"/>
-        </w:rPr>
+      <w:bookmarkEnd w:id="3"/>
+    </w:p>
+    <w:p>
+      <w:pPr>
+        <w:rPr>
+          <w:lang w:val="ro-RO"/>
+        </w:rPr>
+      </w:pPr>
+      <w:r>
+        <w:rPr>
+          <w:lang w:val="ro-RO"/>
+        </w:rPr>
+        <w:lastRenderedPageBreak/>
         <w:t xml:space="preserve">În cadrul proiectului avem patru clase principale (ce asigură </w:t>
       </w:r>
       <w:r>
@@ -1433,7 +1813,6 @@
     </w:p>
     <w:p>
       <w:pPr>
-        <w:ind w:firstLine="720"/>
         <w:rPr>
           <w:lang w:val="ro-RO"/>
         </w:rPr>
@@ -1519,7 +1898,6 @@
     </w:p>
     <w:p>
       <w:pPr>
-        <w:ind w:firstLine="720"/>
         <w:rPr>
           <w:lang w:val="ro-RO"/>
         </w:rPr>
@@ -1540,19 +1918,7 @@
         <w:rPr>
           <w:lang w:val="ro-RO"/>
         </w:rPr>
-        <w:t>GU</w:t>
-      </w:r>
-      <w:r>
-        <w:rPr>
-          <w:lang w:val="ro-RO"/>
-        </w:rPr>
-        <w:t xml:space="preserve">I va fi de asemenea integrată </w:t>
-      </w:r>
-      <w:r>
-        <w:rPr>
-          <w:lang w:val="ro-RO"/>
-        </w:rPr>
-        <w:t>în această aplicați</w:t>
+        <w:t>GUI va fi de asemenea integrată în această aplicați</w:t>
       </w:r>
       <w:r>
         <w:rPr>
@@ -1581,16 +1947,14 @@
     </w:p>
     <w:p>
       <w:pPr>
-        <w:ind w:firstLine="720"/>
-        <w:rPr>
-          <w:lang w:val="ro-RO"/>
-        </w:rPr>
-      </w:pPr>
-      <w:r>
-        <w:rPr>
-          <w:lang w:val="ro-RO"/>
-        </w:rPr>
-        <w:lastRenderedPageBreak/>
+        <w:rPr>
+          <w:lang w:val="ro-RO"/>
+        </w:rPr>
+      </w:pPr>
+      <w:r>
+        <w:rPr>
+          <w:lang w:val="ro-RO"/>
+        </w:rPr>
         <w:t xml:space="preserve">Observație: nu există parte de GUI </w:t>
       </w:r>
       <w:r>
@@ -1705,7 +2069,6 @@
     </w:p>
     <w:p>
       <w:pPr>
-        <w:ind w:firstLine="720"/>
         <w:rPr>
           <w:lang w:val="ro-RO"/>
         </w:rPr>
@@ -1726,10 +2089,7 @@
         </w:numPr>
       </w:pPr>
       <w:r>
-        <w:t>interfața ServerAplicationInterface, ce va fi implementată de către cl</w:t>
-      </w:r>
-      <w:r>
-        <w:t>asa Server.</w:t>
+        <w:t>interfața ServerAplicationInterface, ce va fi implementată de către clasa Server.</w:t>
       </w:r>
     </w:p>
     <w:p>
@@ -1759,30 +2119,30 @@
     <w:p>
       <w:pPr>
         <w:pStyle w:val="Heading3"/>
-      </w:pPr>
-      <w:bookmarkStart w:id="3" w:name="_Toc354008494"/>
-      <w:proofErr w:type="spellStart"/>
-      <w:r>
-        <w:t>Detaliere</w:t>
-      </w:r>
-      <w:proofErr w:type="spellEnd"/>
-      <w:r>
-        <w:t xml:space="preserve"> </w:t>
-      </w:r>
-      <w:proofErr w:type="spellStart"/>
-      <w:r>
+        <w:rPr>
+          <w:lang w:val="ro-RO"/>
+        </w:rPr>
+      </w:pPr>
+      <w:bookmarkStart w:id="4" w:name="_Toc354346230"/>
+      <w:r>
+        <w:rPr>
+          <w:lang w:val="ro-RO"/>
+        </w:rPr>
+        <w:t xml:space="preserve">Detaliere </w:t>
+      </w:r>
+      <w:r>
+        <w:rPr>
+          <w:lang w:val="ro-RO"/>
+        </w:rPr>
         <w:t>clase</w:t>
       </w:r>
-      <w:proofErr w:type="spellEnd"/>
-      <w:r>
-        <w:t xml:space="preserve"> </w:t>
-      </w:r>
-      <w:proofErr w:type="spellStart"/>
-      <w:r>
-        <w:t>aplicație</w:t>
-      </w:r>
-      <w:bookmarkEnd w:id="3"/>
-      <w:proofErr w:type="spellEnd"/>
+      <w:r>
+        <w:rPr>
+          <w:lang w:val="ro-RO"/>
+        </w:rPr>
+        <w:t xml:space="preserve"> aplicație</w:t>
+      </w:r>
+      <w:bookmarkEnd w:id="4"/>
     </w:p>
     <w:p>
       <w:pPr>
@@ -1859,10 +2219,7 @@
         </w:numPr>
       </w:pPr>
       <w:r>
-        <w:t>va implementa metodel</w:t>
-      </w:r>
-      <w:r>
-        <w:t>e din interfețele ServerAp</w:t>
+        <w:t>va implementa metodele din interfețele ServerAp</w:t>
       </w:r>
       <w:r>
         <w:t>licationInterface pentru a da ră</w:t>
@@ -1904,7 +2261,6 @@
     <w:p>
       <w:pPr>
         <w:spacing w:line="240" w:lineRule="auto"/>
-        <w:ind w:firstLine="720"/>
         <w:rPr>
           <w:lang w:val="ro-RO"/>
         </w:rPr>
@@ -1919,13 +2275,7 @@
         <w:rPr>
           <w:lang w:val="ro-RO"/>
         </w:rPr>
-        <w:t>a acestei aplic</w:t>
-      </w:r>
-      <w:r>
-        <w:rPr>
-          <w:lang w:val="ro-RO"/>
-        </w:rPr>
-        <w:t>ații se va instanția un Serv</w:t>
+        <w:t>a acestei aplicații se va instanția un Serv</w:t>
       </w:r>
       <w:r>
         <w:rPr>
@@ -1997,10 +2347,7 @@
         </w:numPr>
       </w:pPr>
       <w:r>
-        <w:t>rol: reprezintă clientul în modelul client-s</w:t>
-      </w:r>
-      <w:r>
-        <w:t>erver standard.</w:t>
+        <w:t>rol: reprezintă clientul în modelul client-server standard.</w:t>
       </w:r>
       <w:r>
         <w:t xml:space="preserve"> </w:t>
@@ -2024,10 +2371,7 @@
         <w:t>ș</w:t>
       </w:r>
       <w:r>
-        <w:t>adar metodele din interfețele ClientApplicationInterface pentru a face cereri și “a descifra” răspunsurile la aceste c</w:t>
-      </w:r>
-      <w:r>
-        <w:t xml:space="preserve">ereri venite de la server și ClientServerComunnication pentru a trimite pe rețea requesturi </w:t>
+        <w:t xml:space="preserve">adar metodele din interfețele ClientApplicationInterface pentru a face cereri și “a descifra” răspunsurile la aceste cereri venite de la server și ClientServerComunnication pentru a trimite pe rețea requesturi </w:t>
       </w:r>
       <w:r>
         <w:t>ș</w:t>
@@ -2063,6 +2407,7 @@
         </w:numPr>
       </w:pPr>
       <w:r>
+        <w:lastRenderedPageBreak/>
         <w:t xml:space="preserve">rol:va face cereri de tipul GetClientFileList </w:t>
       </w:r>
       <w:r>
@@ -2093,10 +2438,7 @@
         </w:numPr>
       </w:pPr>
       <w:r>
-        <w:t>implementează metode din interfețele ClientApplicationInterface (cele descrise mai sus) pentru a codifica cererile pentru ca acestea să fie puse prin intermediul metodelor din interfața C</w:t>
-      </w:r>
-      <w:r>
-        <w:t>lientServerComunnication pe rețea.</w:t>
+        <w:t>implementează metode din interfețele ClientApplicationInterface (cele descrise mai sus) pentru a codifica cererile pentru ca acestea să fie puse prin intermediul metodelor din interfața ClientServerComunnication pe rețea.</w:t>
       </w:r>
     </w:p>
     <w:p>
@@ -2165,7 +2507,6 @@
         </w:numPr>
       </w:pPr>
       <w:r>
-        <w:lastRenderedPageBreak/>
         <w:t>implementează</w:t>
       </w:r>
       <w:r>
@@ -2175,10 +2516,7 @@
         <w:t>ș</w:t>
       </w:r>
       <w:r>
-        <w:t>i SendFileList</w:t>
-      </w:r>
-      <w:r>
-        <w:t xml:space="preserve"> din interfața ClientApplicationInterface </w:t>
+        <w:t xml:space="preserve">i SendFileList din interfața ClientApplicationInterface </w:t>
       </w:r>
       <w:r>
         <w:t>ș</w:t>
@@ -2290,14 +2628,14 @@
           <w:lang w:val="ro-RO"/>
         </w:rPr>
       </w:pPr>
-      <w:bookmarkStart w:id="4" w:name="_Toc354008495"/>
+      <w:bookmarkStart w:id="5" w:name="_Toc354346231"/>
       <w:r>
         <w:rPr>
           <w:lang w:val="ro-RO"/>
         </w:rPr>
         <w:t>Diagrame UML</w:t>
       </w:r>
-      <w:bookmarkEnd w:id="4"/>
+      <w:bookmarkEnd w:id="5"/>
     </w:p>
     <w:p>
       <w:pPr>
@@ -2315,26 +2653,20 @@
     </w:p>
     <w:p>
       <w:pPr>
-        <w:ind w:firstLine="720"/>
-        <w:rPr>
-          <w:lang w:val="ro-RO"/>
-        </w:rPr>
-      </w:pPr>
-      <w:r>
-        <w:rPr>
-          <w:lang w:val="ro-RO"/>
-        </w:rPr>
-        <w:t>Diagrama bloc a aplicației poate fi urmărită în Fig. 1. După cum se poate observa și în diagramă, aplicatia este formată din aplicații separate, ServerApplicat</w:t>
-      </w:r>
-      <w:r>
-        <w:rPr>
-          <w:lang w:val="ro-RO"/>
-        </w:rPr>
-        <w:t>ion și ClientApplication. Aceste două aplicații sunt unificate prin intermediul interfeței de comunicare între cele două entități, ClientServerCommunication.</w:t>
-      </w:r>
-    </w:p>
-    <w:p>
-      <w:pPr>
+        <w:rPr>
+          <w:lang w:val="ro-RO"/>
+        </w:rPr>
+      </w:pPr>
+      <w:r>
+        <w:rPr>
+          <w:lang w:val="ro-RO"/>
+        </w:rPr>
+        <w:t>Diagrama bloc a aplicației poate fi urmărită în Fig. 1. După cum se poate observa și în diagramă, aplicatia este formată din aplicații separate, ServerApplication și ClientApplication. Aceste două aplicații sunt unificate prin intermediul interfeței de comunicare între cele două entități, ClientServerCommunication.</w:t>
+      </w:r>
+    </w:p>
+    <w:p>
+      <w:pPr>
+        <w:ind w:firstLine="0"/>
         <w:rPr>
           <w:lang w:val="ro-RO"/>
         </w:rPr>
@@ -2344,7 +2676,7 @@
           <w:lang w:val="ro-RO"/>
         </w:rPr>
         <w:drawing>
-          <wp:inline distT="0" distB="0" distL="0" distR="0" wp14:anchorId="596314FC" wp14:editId="4928FBD6">
+          <wp:inline distT="0" distB="0" distL="0" distR="0" wp14:anchorId="42623AFC" wp14:editId="4D7DA63F">
             <wp:extent cx="5772150" cy="3590925"/>
             <wp:effectExtent l="0" t="0" r="0" b="0"/>
             <wp:docPr id="3" name="image03.png"/>
@@ -2357,7 +2689,7 @@
                     <pic:cNvPicPr preferRelativeResize="0"/>
                   </pic:nvPicPr>
                   <pic:blipFill>
-                    <a:blip r:embed="rId12"/>
+                    <a:blip r:embed="rId13"/>
                     <a:stretch>
                       <a:fillRect/>
                     </a:stretch>
@@ -2392,6 +2724,7 @@
           <w:szCs w:val="20"/>
           <w:lang w:val="ro-RO"/>
         </w:rPr>
+        <w:lastRenderedPageBreak/>
         <w:t>Fig. 1 - Diagrama bloc a aplicației</w:t>
       </w:r>
     </w:p>
@@ -2425,26 +2758,20 @@
     </w:p>
     <w:p>
       <w:pPr>
-        <w:ind w:firstLine="720"/>
-        <w:rPr>
-          <w:lang w:val="ro-RO"/>
-        </w:rPr>
-      </w:pPr>
-      <w:r>
-        <w:rPr>
-          <w:lang w:val="ro-RO"/>
-        </w:rPr>
-        <w:t>Interfața aplicației Server este expusă în figura Fig. 2, și descrie principalele functionalități pe care le are entitatea Server, în cadrul aplicației. Această interfață va fi implementată de o clasă cu nume similar, anume ServerApplication. Tot această c</w:t>
-      </w:r>
-      <w:r>
-        <w:rPr>
-          <w:lang w:val="ro-RO"/>
-        </w:rPr>
-        <w:t>lasă va implementa și interfața de comunicare, ClientServerCommunication, care va dispune primitivele de comunicare între cele două aplicații.</w:t>
-      </w:r>
-    </w:p>
-    <w:p>
-      <w:pPr>
+        <w:rPr>
+          <w:lang w:val="ro-RO"/>
+        </w:rPr>
+      </w:pPr>
+      <w:r>
+        <w:rPr>
+          <w:lang w:val="ro-RO"/>
+        </w:rPr>
+        <w:t>Interfața aplicației Server este expusă în figura Fig. 2, și descrie principalele functionalități pe care le are entitatea Server, în cadrul aplicației. Această interfață va fi implementată de o clasă cu nume similar, anume ServerApplication. Tot această clasă va implementa și interfața de comunicare, ClientServerCommunication, care va dispune primitivele de comunicare între cele două aplicații.</w:t>
+      </w:r>
+    </w:p>
+    <w:p>
+      <w:pPr>
+        <w:ind w:firstLine="0"/>
         <w:jc w:val="center"/>
         <w:rPr>
           <w:lang w:val="ro-RO"/>
@@ -2455,7 +2782,7 @@
           <w:lang w:val="ro-RO"/>
         </w:rPr>
         <w:drawing>
-          <wp:inline distT="0" distB="0" distL="0" distR="0" wp14:anchorId="445216FC" wp14:editId="1C489E03">
+          <wp:inline distT="0" distB="0" distL="0" distR="0" wp14:anchorId="685F8A6A" wp14:editId="344DE1F2">
             <wp:extent cx="2324100" cy="1600200"/>
             <wp:effectExtent l="0" t="0" r="0" b="0"/>
             <wp:docPr id="2" name="image01.png"/>
@@ -2468,7 +2795,7 @@
                     <pic:cNvPicPr preferRelativeResize="0"/>
                   </pic:nvPicPr>
                   <pic:blipFill>
-                    <a:blip r:embed="rId13"/>
+                    <a:blip r:embed="rId14"/>
                     <a:stretch>
                       <a:fillRect/>
                     </a:stretch>
@@ -2491,6 +2818,7 @@
     </w:p>
     <w:p>
       <w:pPr>
+        <w:ind w:firstLine="0"/>
         <w:jc w:val="center"/>
         <w:rPr>
           <w:sz w:val="20"/>
@@ -2523,32 +2851,20 @@
     </w:p>
     <w:p>
       <w:pPr>
-        <w:ind w:firstLine="720"/>
-        <w:rPr>
-          <w:lang w:val="ro-RO"/>
-        </w:rPr>
-      </w:pPr>
-      <w:r>
-        <w:rPr>
-          <w:lang w:val="ro-RO"/>
-        </w:rPr>
-        <w:t>Interfața aplicației Client este expusă în figura Fig. 3, și des</w:t>
-      </w:r>
-      <w:r>
-        <w:rPr>
-          <w:lang w:val="ro-RO"/>
-        </w:rPr>
-        <w:t>crie principalele funcționalități pe care le are entitatea Client, în cadrul aplicatiei. Această interfață va fi implementată de o clasă cu un nume similar, anume ClientApplication. Această clasă va implementa și interfața de comunicare, ClientServerCommun</w:t>
-      </w:r>
-      <w:r>
-        <w:rPr>
-          <w:lang w:val="ro-RO"/>
-        </w:rPr>
-        <w:t>ication, ce va dispune primitivele de comunicare între aplicații. După cum se poate observa și în imagine, interfața Client este mai cuprinzătoare, având o serie de funcționalități pe care clientul trebuie să le suporte.</w:t>
-      </w:r>
-    </w:p>
-    <w:p>
-      <w:pPr>
+        <w:rPr>
+          <w:lang w:val="ro-RO"/>
+        </w:rPr>
+      </w:pPr>
+      <w:r>
+        <w:rPr>
+          <w:lang w:val="ro-RO"/>
+        </w:rPr>
+        <w:t>Interfața aplicației Client este expusă în figura Fig. 3, și descrie principalele funcționalități pe care le are entitatea Client, în cadrul aplicatiei. Această interfață va fi implementată de o clasă cu un nume similar, anume ClientApplication. Această clasă va implementa și interfața de comunicare, ClientServerCommunication, ce va dispune primitivele de comunicare între aplicații. După cum se poate observa și în imagine, interfața Client este mai cuprinzătoare, având o serie de funcționalități pe care clientul trebuie să le suporte.</w:t>
+      </w:r>
+    </w:p>
+    <w:p>
+      <w:pPr>
+        <w:ind w:firstLine="0"/>
         <w:jc w:val="center"/>
         <w:rPr>
           <w:lang w:val="ro-RO"/>
@@ -2559,7 +2875,7 @@
           <w:lang w:val="ro-RO"/>
         </w:rPr>
         <w:drawing>
-          <wp:inline distT="0" distB="0" distL="0" distR="0" wp14:anchorId="28E2921D" wp14:editId="170C1EC8">
+          <wp:inline distT="0" distB="0" distL="0" distR="0" wp14:anchorId="2AE1C7CC" wp14:editId="32BAB081">
             <wp:extent cx="2324100" cy="2876550"/>
             <wp:effectExtent l="0" t="0" r="0" b="0"/>
             <wp:docPr id="1" name="image02.png"/>
@@ -2572,7 +2888,7 @@
                     <pic:cNvPicPr preferRelativeResize="0"/>
                   </pic:nvPicPr>
                   <pic:blipFill>
-                    <a:blip r:embed="rId14"/>
+                    <a:blip r:embed="rId15"/>
                     <a:stretch>
                       <a:fillRect/>
                     </a:stretch>
@@ -2595,6 +2911,7 @@
     </w:p>
     <w:p>
       <w:pPr>
+        <w:ind w:firstLine="0"/>
         <w:jc w:val="center"/>
         <w:rPr>
           <w:sz w:val="20"/>
@@ -2608,15 +2925,7 @@
           <w:szCs w:val="20"/>
           <w:lang w:val="ro-RO"/>
         </w:rPr>
-        <w:t>Fig. 3 - Interfața ClientApplicat</w:t>
-      </w:r>
-      <w:r>
-        <w:rPr>
-          <w:sz w:val="20"/>
-          <w:szCs w:val="20"/>
-          <w:lang w:val="ro-RO"/>
-        </w:rPr>
-        <w:t>ionInterface</w:t>
+        <w:t>Fig. 3 - Interfața ClientApplicationInterface</w:t>
       </w:r>
     </w:p>
     <w:p>
@@ -2635,22 +2944,15 @@
     </w:p>
     <w:p>
       <w:pPr>
-        <w:ind w:firstLine="720"/>
-        <w:rPr>
-          <w:lang w:val="ro-RO"/>
-        </w:rPr>
-      </w:pPr>
-      <w:r>
-        <w:rPr>
-          <w:lang w:val="ro-RO"/>
-        </w:rPr>
-        <w:t xml:space="preserve">Evident, pentru a suporta conectarea între clienți, clasa ClientApplication va depinde și de alte două clase, anume MiniClient și MiniServer, cu ajutorul cărora se va face efectiv comunicarea dintre clienți. Cele două clase vor implementa și </w:t>
-      </w:r>
-      <w:r>
-        <w:rPr>
-          <w:lang w:val="ro-RO"/>
-        </w:rPr>
-        <w:t xml:space="preserve">ele interfața de comunicare, </w:t>
+        <w:rPr>
+          <w:lang w:val="ro-RO"/>
+        </w:rPr>
+      </w:pPr>
+      <w:r>
+        <w:rPr>
+          <w:lang w:val="ro-RO"/>
+        </w:rPr>
+        <w:t xml:space="preserve">Evident, pentru a suporta conectarea între clienți, clasa ClientApplication va depinde și de alte două clase, anume MiniClient și MiniServer, cu ajutorul cărora se va face efectiv comunicarea dintre clienți. Cele două clase vor implementa și ele interfața de comunicare, </w:t>
       </w:r>
       <w:r>
         <w:rPr>
@@ -2662,26 +2964,20 @@
     </w:p>
     <w:p>
       <w:pPr>
-        <w:ind w:firstLine="720"/>
-        <w:rPr>
-          <w:lang w:val="ro-RO"/>
-        </w:rPr>
-      </w:pPr>
-      <w:r>
-        <w:rPr>
-          <w:lang w:val="ro-RO"/>
-        </w:rPr>
-        <w:t>Interfața de comunicare ClientServer este prezentată în figura Fig. 4. Interfața este una simplă, fiind necesare d</w:t>
-      </w:r>
-      <w:r>
-        <w:rPr>
-          <w:lang w:val="ro-RO"/>
-        </w:rPr>
-        <w:t>oar două primitive: Una pentru trimitere de informații, și alta pentru primirea lor de cealaltă parte. În cadrul interfeței se pot defini și anumite constante pentru tipurile mesajelor ce pot fi folosite în implementare.</w:t>
-      </w:r>
-    </w:p>
-    <w:p>
-      <w:pPr>
+        <w:rPr>
+          <w:lang w:val="ro-RO"/>
+        </w:rPr>
+      </w:pPr>
+      <w:r>
+        <w:rPr>
+          <w:lang w:val="ro-RO"/>
+        </w:rPr>
+        <w:t>Interfața de comunicare ClientServer este prezentată în figura Fig. 4. Interfața este una simplă, fiind necesare doar două primitive: Una pentru trimitere de informații, și alta pentru primirea lor de cealaltă parte. În cadrul interfeței se pot defini și anumite constante pentru tipurile mesajelor ce pot fi folosite în implementare.</w:t>
+      </w:r>
+    </w:p>
+    <w:p>
+      <w:pPr>
+        <w:ind w:firstLine="0"/>
         <w:jc w:val="center"/>
         <w:rPr>
           <w:lang w:val="ro-RO"/>
@@ -2692,7 +2988,7 @@
           <w:lang w:val="ro-RO"/>
         </w:rPr>
         <w:drawing>
-          <wp:inline distT="0" distB="0" distL="0" distR="0" wp14:anchorId="470593A1" wp14:editId="3BFD7170">
+          <wp:inline distT="0" distB="0" distL="0" distR="0" wp14:anchorId="3F122512" wp14:editId="36250612">
             <wp:extent cx="2324100" cy="1171575"/>
             <wp:effectExtent l="0" t="0" r="0" b="0"/>
             <wp:docPr id="4" name="image00.png"/>
@@ -2705,7 +3001,7 @@
                     <pic:cNvPicPr preferRelativeResize="0"/>
                   </pic:nvPicPr>
                   <pic:blipFill>
-                    <a:blip r:embed="rId15"/>
+                    <a:blip r:embed="rId16"/>
                     <a:stretch>
                       <a:fillRect/>
                     </a:stretch>
@@ -2728,6 +3024,7 @@
     </w:p>
     <w:p>
       <w:pPr>
+        <w:ind w:firstLine="0"/>
         <w:jc w:val="center"/>
         <w:rPr>
           <w:sz w:val="20"/>
@@ -2741,15 +3038,7 @@
           <w:szCs w:val="20"/>
           <w:lang w:val="ro-RO"/>
         </w:rPr>
-        <w:t>Fig. 4 - Interfața ClientServerCo</w:t>
-      </w:r>
-      <w:r>
-        <w:rPr>
-          <w:sz w:val="20"/>
-          <w:szCs w:val="20"/>
-          <w:lang w:val="ro-RO"/>
-        </w:rPr>
-        <w:t>mmunication</w:t>
+        <w:t>Fig. 4 - Interfața ClientServerCommunication</w:t>
       </w:r>
     </w:p>
     <w:p>
@@ -2766,7 +3055,7 @@
           <w:lang w:val="ro-RO"/>
         </w:rPr>
       </w:pPr>
-      <w:bookmarkStart w:id="5" w:name="_Toc354008496"/>
+      <w:bookmarkStart w:id="6" w:name="_Toc354346232"/>
       <w:r>
         <w:rPr>
           <w:lang w:val="ro-RO"/>
@@ -2803,11 +3092,10 @@
         </w:rPr>
         <w:t>ului</w:t>
       </w:r>
-      <w:bookmarkEnd w:id="5"/>
-    </w:p>
-    <w:p>
-      <w:pPr>
-        <w:ind w:firstLine="720"/>
+      <w:bookmarkEnd w:id="6"/>
+    </w:p>
+    <w:p>
+      <w:pPr>
         <w:rPr>
           <w:lang w:val="ro-RO"/>
         </w:rPr>
@@ -2821,7 +3109,6 @@
     </w:p>
     <w:p>
       <w:pPr>
-        <w:ind w:firstLine="720"/>
         <w:rPr>
           <w:lang w:val="ro-RO"/>
         </w:rPr>
@@ -2843,10 +3130,7 @@
         <w:t>Conectarea la server</w:t>
       </w:r>
       <w:r>
-        <w:t xml:space="preserve"> - Se va face de către interfața Client prin apelul </w:t>
-      </w:r>
-      <w:r>
-        <w:t xml:space="preserve">funcției </w:t>
+        <w:t xml:space="preserve"> - Se va face de către interfața Client prin apelul funcției </w:t>
       </w:r>
       <w:r>
         <w:rPr>
@@ -2890,10 +3174,7 @@
         <w:t>Adăugarea de fișiere partajate</w:t>
       </w:r>
       <w:r>
-        <w:t xml:space="preserve"> - Se va face din meniul aplicației Client a unui utilizator</w:t>
-      </w:r>
-      <w:r>
-        <w:t>, punându-se numele și calea lor într-o lista, urmând ca fișierele să fie vizibile la comanda GetClientFileList() din partea celuilalt utilizator.</w:t>
+        <w:t xml:space="preserve"> - Se va face din meniul aplicației Client a unui utilizator, punându-se numele și calea lor într-o lista, urmând ca fișierele să fie vizibile la comanda GetClientFileList() din partea celuilalt utilizator.</w:t>
       </w:r>
     </w:p>
     <w:p>
@@ -2949,22 +3230,15 @@
     </w:p>
     <w:p>
       <w:pPr>
-        <w:ind w:firstLine="720"/>
-        <w:rPr>
-          <w:lang w:val="ro-RO"/>
-        </w:rPr>
-      </w:pPr>
-      <w:r>
-        <w:rPr>
-          <w:lang w:val="ro-RO"/>
-        </w:rPr>
-        <w:t>Dacă se dorește aflarea de informații asociate unui utilizator (nume, ip, oraș etc.), un client poate cere Serverului aceasta prin</w:t>
-      </w:r>
-      <w:r>
-        <w:rPr>
-          <w:lang w:val="ro-RO"/>
-        </w:rPr>
-        <w:t xml:space="preserve"> </w:t>
+        <w:rPr>
+          <w:lang w:val="ro-RO"/>
+        </w:rPr>
+      </w:pPr>
+      <w:r>
+        <w:rPr>
+          <w:lang w:val="ro-RO"/>
+        </w:rPr>
+        <w:t xml:space="preserve">Dacă se dorește aflarea de informații asociate unui utilizator (nume, ip, oraș etc.), un client poate cere Serverului aceasta prin </w:t>
       </w:r>
       <w:r>
         <w:rPr>
@@ -3017,10 +3291,7 @@
         <w:t>Conectarea la un anumit utilizator și listarea fișierelor</w:t>
       </w:r>
       <w:r>
-        <w:t xml:space="preserve"> - Se realizează asemănător conectării la Server, de fapt conectarea se face chiar la MiniServerul din aplicația Client prin i</w:t>
-      </w:r>
-      <w:r>
-        <w:t xml:space="preserve">ntermediul funcției </w:t>
+        <w:t xml:space="preserve"> - Se realizează asemănător conectării la Server, de fapt conectarea se face chiar la MiniServerul din aplicația Client prin intermediul funcției </w:t>
       </w:r>
       <w:r>
         <w:rPr>
@@ -3052,7 +3323,6 @@
     </w:p>
     <w:p>
       <w:pPr>
-        <w:ind w:firstLine="720"/>
         <w:rPr>
           <w:lang w:val="ro-RO"/>
         </w:rPr>
@@ -3074,10 +3344,7 @@
         <w:t>Descărcarea fișierelor share-uite de un utilizator</w:t>
       </w:r>
       <w:r>
-        <w:t xml:space="preserve"> - După ce utilizatorul 1 (Miniclient) ș</w:t>
-      </w:r>
-      <w:r>
-        <w:t xml:space="preserve">i-a ales unul/mai multe fișiere de la utilizatorul 2 (Miniserver), descărcarea se face apelând funcția </w:t>
+        <w:t xml:space="preserve"> - După ce utilizatorul 1 (Miniclient) și-a ales unul/mai multe fișiere de la utilizatorul 2 (Miniserver), descărcarea se face apelând funcția </w:t>
       </w:r>
       <w:r>
         <w:rPr>
@@ -3100,7 +3367,6 @@
     </w:p>
     <w:p>
       <w:pPr>
-        <w:ind w:firstLine="720"/>
         <w:rPr>
           <w:lang w:val="ro-RO"/>
         </w:rPr>
@@ -3123,10 +3389,7 @@
         <w:t>Trimiterea de mesaje unui utilizator</w:t>
       </w:r>
       <w:r>
-        <w:t xml:space="preserve"> - Se va realiza între interfața Client și in</w:t>
-      </w:r>
-      <w:r>
-        <w:t xml:space="preserve">terfața Server prin intermediul interfeței ClientServerCommunication. Cei doi utilizatori sunt, pe rând, inițiatori de mesaje(MiniClient) și receptori de mesaje(MiniServer). Deci inițiatorul va trimite mesajul prin intermediul funcției </w:t>
+        <w:t xml:space="preserve"> - Se va realiza între interfața Client și interfața Server prin intermediul interfeței ClientServerCommunication. Cei doi utilizatori sunt, pe rând, inițiatori de mesaje(MiniClient) și receptori de mesaje(MiniServer). Deci inițiatorul va trimite mesajul prin intermediul funcției </w:t>
       </w:r>
       <w:r>
         <w:rPr>
@@ -3135,10 +3398,7 @@
         <w:t>SendMessage()</w:t>
       </w:r>
       <w:r>
-        <w:t>, acest</w:t>
-      </w:r>
-      <w:r>
-        <w:t xml:space="preserve">a va ajunge la interfața  ClientServerCommunication, care îl va primi prin </w:t>
+        <w:t xml:space="preserve">, acesta va ajunge la interfața  ClientServerCommunication, care îl va primi prin </w:t>
       </w:r>
       <w:r>
         <w:rPr>
@@ -3170,7 +3430,6 @@
     </w:p>
     <w:p>
       <w:pPr>
-        <w:ind w:firstLine="720"/>
         <w:rPr>
           <w:lang w:val="ro-RO"/>
         </w:rPr>
@@ -3212,11 +3471,142 @@
       <w:r>
         <w:t>.</w:t>
       </w:r>
-      <w:bookmarkStart w:id="6" w:name="_GoBack"/>
-      <w:bookmarkEnd w:id="6"/>
+    </w:p>
+    <w:p>
+      <w:pPr>
+        <w:pStyle w:val="ListParagraph"/>
+      </w:pPr>
+    </w:p>
+    <w:p>
+      <w:pPr>
+        <w:pStyle w:val="Heading1"/>
+        <w:rPr>
+          <w:lang w:val="ro-RO"/>
+        </w:rPr>
+      </w:pPr>
+      <w:bookmarkStart w:id="7" w:name="_Toc354346233"/>
+      <w:r>
+        <w:rPr>
+          <w:lang w:val="ro-RO"/>
+        </w:rPr>
+        <w:t>Testarea Sistemului</w:t>
+      </w:r>
+      <w:bookmarkEnd w:id="7"/>
+    </w:p>
+    <w:p>
+      <w:pPr>
+        <w:pStyle w:val="Heading2"/>
+        <w:rPr>
+          <w:lang w:val="ro-RO"/>
+        </w:rPr>
+      </w:pPr>
+      <w:bookmarkStart w:id="8" w:name="_Toc354346234"/>
+      <w:r>
+        <w:rPr>
+          <w:lang w:val="ro-RO"/>
+        </w:rPr>
+        <w:t>Testare Unitară</w:t>
+      </w:r>
+      <w:bookmarkEnd w:id="8"/>
+    </w:p>
+    <w:p>
+      <w:pPr>
+        <w:rPr>
+          <w:lang w:val="ro-RO"/>
+        </w:rPr>
+      </w:pPr>
+      <w:r>
+        <w:rPr>
+          <w:lang w:val="ro-RO"/>
+        </w:rPr>
+        <w:t>Testarea unitară presupune crearea unor teste la nivelul claselor. Pentru aceasta,</w:t>
+      </w:r>
+      <w:r>
+        <w:rPr>
+          <w:lang w:val="ro-RO"/>
+        </w:rPr>
+        <w:t xml:space="preserve"> se dorește existența unor suite de teste care să acopere cât mai bine cazurile de utilizare cele mai frecvente. Astfel, vom crea câte o suită de teste la nivel de API pentru clasele aplicației noastre.</w:t>
+      </w:r>
+    </w:p>
+    <w:p>
+      <w:pPr>
+        <w:rPr>
+          <w:lang w:val="ro-RO"/>
+        </w:rPr>
+      </w:pPr>
+      <w:r>
+        <w:rPr>
+          <w:lang w:val="ro-RO"/>
+        </w:rPr>
+        <w:t>Mai mult, urmărim dezvoltarea sistemului într-o manieră „Test Driven Development”, ce presupune mai întâi scrierea unui test, apoi scrierea metodei pentru care am scris testul. Astfel putem descoperi bug-urile încă de la începutul ciclului de dezvoltare.</w:t>
+      </w:r>
+    </w:p>
+    <w:p>
+      <w:pPr>
+        <w:pStyle w:val="Heading2"/>
+        <w:rPr>
+          <w:lang w:val="ro-RO"/>
+        </w:rPr>
+      </w:pPr>
+      <w:bookmarkStart w:id="9" w:name="_Toc354346235"/>
+      <w:r>
+        <w:rPr>
+          <w:lang w:val="ro-RO"/>
+        </w:rPr>
+        <w:t>Teste de integrare</w:t>
+      </w:r>
+      <w:bookmarkEnd w:id="9"/>
+    </w:p>
+    <w:p>
+      <w:pPr>
+        <w:rPr>
+          <w:lang w:val="ro-RO"/>
+        </w:rPr>
+      </w:pPr>
+      <w:r>
+        <w:rPr>
+          <w:lang w:val="ro-RO"/>
+        </w:rPr>
+        <w:t>Aceste teste presupun verificarea corectitudinii legăturilor dintre modulele sistemului și interacțiunea dintre acestea. Pentru astfel de verificări, vom crea un set de teste care vor verifica simultan cel puțin două clase/module care vor comunica. Un exemplu de astfel de test ar putea fi faptul că dacă trimitem un mesaj „A” de la server la un client, clientul să recepționeze corect acel mesaj.</w:t>
+      </w:r>
+    </w:p>
+    <w:p>
+      <w:pPr>
+        <w:pStyle w:val="Heading2"/>
+        <w:rPr>
+          <w:lang w:val="ro-RO"/>
+        </w:rPr>
+      </w:pPr>
+      <w:bookmarkStart w:id="10" w:name="_Toc354346236"/>
+      <w:r>
+        <w:rPr>
+          <w:lang w:val="ro-RO"/>
+        </w:rPr>
+        <w:t>Teste de sistem</w:t>
+      </w:r>
+      <w:bookmarkEnd w:id="10"/>
+    </w:p>
+    <w:p>
+      <w:pPr>
+        <w:rPr>
+          <w:lang w:val="ro-RO"/>
+        </w:rPr>
+      </w:pPr>
+      <w:r>
+        <w:rPr>
+          <w:lang w:val="ro-RO"/>
+        </w:rPr>
+        <w:t xml:space="preserve">Aceste teste presupun verificarea în ansamblu a sistemului. Aici </w:t>
+      </w:r>
+      <w:r>
+        <w:rPr>
+          <w:lang w:val="ro-RO"/>
+        </w:rPr>
+        <w:t>vom folosi în principiu verificări manuale, referitoare la viteza de transfer a fișierelor, corectitudinea transmiterii, afișarea corectă a informațiilor în GUI și altele. Există și metode automate pentru această fază de testare, însă aplicația fiind de dimensiuni reduse, efortul dezvoltării unor teste automate de sistem ar fi mult prea mare față de efortul depus pentru cele câteva verificări manuale.</w:t>
+      </w:r>
     </w:p>
     <w:sectPr>
-      <w:footerReference w:type="default" r:id="rId16"/>
+      <w:footerReference w:type="default" r:id="rId17"/>
       <w:pgSz w:w="11906" w:h="16838"/>
       <w:pgMar w:top="1440" w:right="1440" w:bottom="1440" w:left="1440" w:header="720" w:footer="720" w:gutter="0"/>
       <w:cols w:space="720"/>
@@ -3271,7 +3661,7 @@
       <w:rPr>
         <w:noProof/>
       </w:rPr>
-      <w:t>2</w:t>
+      <w:t>9</w:t>
     </w:r>
     <w:r>
       <w:fldChar w:fldCharType="end"/>
@@ -3308,6 +3698,93 @@
 <file path=word/numbering.xml><?xml version="1.0" encoding="utf-8"?>
 <w:numbering xmlns:wpc="http://schemas.microsoft.com/office/word/2010/wordprocessingCanvas" xmlns:mc="http://schemas.openxmlformats.org/markup-compatibility/2006" xmlns:o="urn:schemas-microsoft-com:office:office" xmlns:r="http://schemas.openxmlformats.org/officeDocument/2006/relationships" xmlns:m="http://schemas.openxmlformats.org/officeDocument/2006/math" xmlns:v="urn:schemas-microsoft-com:vml" xmlns:wp14="http://schemas.microsoft.com/office/word/2010/wordprocessingDrawing" xmlns:wp="http://schemas.openxmlformats.org/drawingml/2006/wordprocessingDrawing" xmlns:w10="urn:schemas-microsoft-com:office:word" xmlns:w="http://schemas.openxmlformats.org/wordprocessingml/2006/main" xmlns:w14="http://schemas.microsoft.com/office/word/2010/wordml" xmlns:wpg="http://schemas.microsoft.com/office/word/2010/wordprocessingGroup" xmlns:wpi="http://schemas.microsoft.com/office/word/2010/wordprocessingInk" xmlns:wne="http://schemas.microsoft.com/office/word/2006/wordml" xmlns:wps="http://schemas.microsoft.com/office/word/2010/wordprocessingShape" mc:Ignorable="w14 wp14">
   <w:abstractNum w:abstractNumId="0">
+    <w:nsid w:val="01A84290"/>
+    <w:multiLevelType w:val="hybridMultilevel"/>
+    <w:tmpl w:val="A4EA1EC4"/>
+    <w:lvl w:ilvl="0" w:tplc="90AA73EA">
+      <w:start w:val="1"/>
+      <w:numFmt w:val="decimal"/>
+      <w:pStyle w:val="Heading2"/>
+      <w:lvlText w:val="%1."/>
+      <w:lvlJc w:val="left"/>
+      <w:pPr>
+        <w:ind w:left="720" w:hanging="360"/>
+      </w:pPr>
+    </w:lvl>
+    <w:lvl w:ilvl="1" w:tplc="04090019" w:tentative="1">
+      <w:start w:val="1"/>
+      <w:numFmt w:val="lowerLetter"/>
+      <w:lvlText w:val="%2."/>
+      <w:lvlJc w:val="left"/>
+      <w:pPr>
+        <w:ind w:left="1440" w:hanging="360"/>
+      </w:pPr>
+    </w:lvl>
+    <w:lvl w:ilvl="2" w:tplc="0409001B" w:tentative="1">
+      <w:start w:val="1"/>
+      <w:numFmt w:val="lowerRoman"/>
+      <w:lvlText w:val="%3."/>
+      <w:lvlJc w:val="right"/>
+      <w:pPr>
+        <w:ind w:left="2160" w:hanging="180"/>
+      </w:pPr>
+    </w:lvl>
+    <w:lvl w:ilvl="3" w:tplc="0409000F" w:tentative="1">
+      <w:start w:val="1"/>
+      <w:numFmt w:val="decimal"/>
+      <w:lvlText w:val="%4."/>
+      <w:lvlJc w:val="left"/>
+      <w:pPr>
+        <w:ind w:left="2880" w:hanging="360"/>
+      </w:pPr>
+    </w:lvl>
+    <w:lvl w:ilvl="4" w:tplc="04090019" w:tentative="1">
+      <w:start w:val="1"/>
+      <w:numFmt w:val="lowerLetter"/>
+      <w:lvlText w:val="%5."/>
+      <w:lvlJc w:val="left"/>
+      <w:pPr>
+        <w:ind w:left="3600" w:hanging="360"/>
+      </w:pPr>
+    </w:lvl>
+    <w:lvl w:ilvl="5" w:tplc="0409001B" w:tentative="1">
+      <w:start w:val="1"/>
+      <w:numFmt w:val="lowerRoman"/>
+      <w:lvlText w:val="%6."/>
+      <w:lvlJc w:val="right"/>
+      <w:pPr>
+        <w:ind w:left="4320" w:hanging="180"/>
+      </w:pPr>
+    </w:lvl>
+    <w:lvl w:ilvl="6" w:tplc="0409000F" w:tentative="1">
+      <w:start w:val="1"/>
+      <w:numFmt w:val="decimal"/>
+      <w:lvlText w:val="%7."/>
+      <w:lvlJc w:val="left"/>
+      <w:pPr>
+        <w:ind w:left="5040" w:hanging="360"/>
+      </w:pPr>
+    </w:lvl>
+    <w:lvl w:ilvl="7" w:tplc="04090019" w:tentative="1">
+      <w:start w:val="1"/>
+      <w:numFmt w:val="lowerLetter"/>
+      <w:lvlText w:val="%8."/>
+      <w:lvlJc w:val="left"/>
+      <w:pPr>
+        <w:ind w:left="5760" w:hanging="360"/>
+      </w:pPr>
+    </w:lvl>
+    <w:lvl w:ilvl="8" w:tplc="0409001B" w:tentative="1">
+      <w:start w:val="1"/>
+      <w:numFmt w:val="lowerRoman"/>
+      <w:lvlText w:val="%9."/>
+      <w:lvlJc w:val="right"/>
+      <w:pPr>
+        <w:ind w:left="6480" w:hanging="180"/>
+      </w:pPr>
+    </w:lvl>
+  </w:abstractNum>
+  <w:abstractNum w:abstractNumId="1">
     <w:nsid w:val="02E2485F"/>
     <w:multiLevelType w:val="multilevel"/>
     <w:tmpl w:val="0409001F"/>
@@ -3393,7 +3870,7 @@
       </w:pPr>
     </w:lvl>
   </w:abstractNum>
-  <w:abstractNum w:abstractNumId="1">
+  <w:abstractNum w:abstractNumId="2">
     <w:nsid w:val="04364E09"/>
     <w:multiLevelType w:val="multilevel"/>
     <w:tmpl w:val="334C62EC"/>
@@ -3479,7 +3956,7 @@
       </w:pPr>
     </w:lvl>
   </w:abstractNum>
-  <w:abstractNum w:abstractNumId="2">
+  <w:abstractNum w:abstractNumId="3">
     <w:nsid w:val="10A53FF2"/>
     <w:multiLevelType w:val="hybridMultilevel"/>
     <w:tmpl w:val="BF7C739A"/>
@@ -3592,7 +4069,7 @@
       </w:rPr>
     </w:lvl>
   </w:abstractNum>
-  <w:abstractNum w:abstractNumId="3">
+  <w:abstractNum w:abstractNumId="4">
     <w:nsid w:val="21AE5944"/>
     <w:multiLevelType w:val="hybridMultilevel"/>
     <w:tmpl w:val="9F561272"/>
@@ -3705,7 +4182,7 @@
       </w:rPr>
     </w:lvl>
   </w:abstractNum>
-  <w:abstractNum w:abstractNumId="4">
+  <w:abstractNum w:abstractNumId="5">
     <w:nsid w:val="25FD253D"/>
     <w:multiLevelType w:val="multilevel"/>
     <w:tmpl w:val="EDA8F842"/>
@@ -3792,7 +4269,7 @@
       </w:pPr>
     </w:lvl>
   </w:abstractNum>
-  <w:abstractNum w:abstractNumId="5">
+  <w:abstractNum w:abstractNumId="6">
     <w:nsid w:val="29322CD5"/>
     <w:multiLevelType w:val="hybridMultilevel"/>
     <w:tmpl w:val="5F165608"/>
@@ -3905,7 +4382,7 @@
       </w:rPr>
     </w:lvl>
   </w:abstractNum>
-  <w:abstractNum w:abstractNumId="6">
+  <w:abstractNum w:abstractNumId="7">
     <w:nsid w:val="37A8654D"/>
     <w:multiLevelType w:val="hybridMultilevel"/>
     <w:tmpl w:val="32C4D4EE"/>
@@ -4018,7 +4495,7 @@
       </w:rPr>
     </w:lvl>
   </w:abstractNum>
-  <w:abstractNum w:abstractNumId="7">
+  <w:abstractNum w:abstractNumId="8">
     <w:nsid w:val="3F323410"/>
     <w:multiLevelType w:val="multilevel"/>
     <w:tmpl w:val="4BA8D302"/>
@@ -4105,7 +4582,7 @@
       </w:pPr>
     </w:lvl>
   </w:abstractNum>
-  <w:abstractNum w:abstractNumId="8">
+  <w:abstractNum w:abstractNumId="9">
     <w:nsid w:val="56B65911"/>
     <w:multiLevelType w:val="hybridMultilevel"/>
     <w:tmpl w:val="6838C762"/>
@@ -4218,7 +4695,7 @@
       </w:rPr>
     </w:lvl>
   </w:abstractNum>
-  <w:abstractNum w:abstractNumId="9">
+  <w:abstractNum w:abstractNumId="10">
     <w:nsid w:val="588946A7"/>
     <w:multiLevelType w:val="hybridMultilevel"/>
     <w:tmpl w:val="930A85BE"/>
@@ -4304,7 +4781,7 @@
       </w:pPr>
     </w:lvl>
   </w:abstractNum>
-  <w:abstractNum w:abstractNumId="10">
+  <w:abstractNum w:abstractNumId="11">
     <w:nsid w:val="5B6A2930"/>
     <w:multiLevelType w:val="multilevel"/>
     <w:tmpl w:val="0409001D"/>
@@ -4390,7 +4867,7 @@
       </w:pPr>
     </w:lvl>
   </w:abstractNum>
-  <w:abstractNum w:abstractNumId="11">
+  <w:abstractNum w:abstractNumId="12">
     <w:nsid w:val="5C671784"/>
     <w:multiLevelType w:val="hybridMultilevel"/>
     <w:tmpl w:val="A29E2310"/>
@@ -4476,7 +4953,7 @@
       </w:pPr>
     </w:lvl>
   </w:abstractNum>
-  <w:abstractNum w:abstractNumId="12">
+  <w:abstractNum w:abstractNumId="13">
     <w:nsid w:val="65D01918"/>
     <w:multiLevelType w:val="multilevel"/>
     <w:tmpl w:val="0409001D"/>
@@ -4565,7 +5042,7 @@
       </w:pPr>
     </w:lvl>
   </w:abstractNum>
-  <w:abstractNum w:abstractNumId="13">
+  <w:abstractNum w:abstractNumId="14">
     <w:nsid w:val="69430273"/>
     <w:multiLevelType w:val="hybridMultilevel"/>
     <w:tmpl w:val="553C5D4C"/>
@@ -4678,7 +5155,7 @@
       </w:rPr>
     </w:lvl>
   </w:abstractNum>
-  <w:abstractNum w:abstractNumId="14">
+  <w:abstractNum w:abstractNumId="15">
     <w:nsid w:val="6B711B77"/>
     <w:multiLevelType w:val="multilevel"/>
     <w:tmpl w:val="0409001F"/>
@@ -4764,7 +5241,7 @@
       </w:pPr>
     </w:lvl>
   </w:abstractNum>
-  <w:abstractNum w:abstractNumId="15">
+  <w:abstractNum w:abstractNumId="16">
     <w:nsid w:val="6EAC7D9F"/>
     <w:multiLevelType w:val="hybridMultilevel"/>
     <w:tmpl w:val="3EA80AFC"/>
@@ -4877,7 +5354,7 @@
       </w:rPr>
     </w:lvl>
   </w:abstractNum>
-  <w:abstractNum w:abstractNumId="16">
+  <w:abstractNum w:abstractNumId="17">
     <w:nsid w:val="74FE00E9"/>
     <w:multiLevelType w:val="multilevel"/>
     <w:tmpl w:val="F2985F34"/>
@@ -4991,7 +5468,7 @@
       </w:rPr>
     </w:lvl>
   </w:abstractNum>
-  <w:abstractNum w:abstractNumId="17">
+  <w:abstractNum w:abstractNumId="18">
     <w:nsid w:val="767D7C64"/>
     <w:multiLevelType w:val="hybridMultilevel"/>
     <w:tmpl w:val="D8609606"/>
@@ -5104,7 +5581,7 @@
       </w:rPr>
     </w:lvl>
   </w:abstractNum>
-  <w:abstractNum w:abstractNumId="18">
+  <w:abstractNum w:abstractNumId="19">
     <w:nsid w:val="77E728EE"/>
     <w:multiLevelType w:val="hybridMultilevel"/>
     <w:tmpl w:val="D77EA2C0"/>
@@ -5218,64 +5695,64 @@
     </w:lvl>
   </w:abstractNum>
   <w:num w:numId="1">
+    <w:abstractNumId w:val="12"/>
+  </w:num>
+  <w:num w:numId="2">
+    <w:abstractNumId w:val="13"/>
+  </w:num>
+  <w:num w:numId="3">
+    <w:abstractNumId w:val="15"/>
+  </w:num>
+  <w:num w:numId="4">
+    <w:abstractNumId w:val="1"/>
+  </w:num>
+  <w:num w:numId="5">
+    <w:abstractNumId w:val="10"/>
+  </w:num>
+  <w:num w:numId="6">
+    <w:abstractNumId w:val="3"/>
+  </w:num>
+  <w:num w:numId="7">
+    <w:abstractNumId w:val="7"/>
+  </w:num>
+  <w:num w:numId="8">
+    <w:abstractNumId w:val="6"/>
+  </w:num>
+  <w:num w:numId="9">
+    <w:abstractNumId w:val="18"/>
+  </w:num>
+  <w:num w:numId="10">
+    <w:abstractNumId w:val="9"/>
+  </w:num>
+  <w:num w:numId="11">
+    <w:abstractNumId w:val="4"/>
+  </w:num>
+  <w:num w:numId="12">
+    <w:abstractNumId w:val="19"/>
+  </w:num>
+  <w:num w:numId="13">
+    <w:abstractNumId w:val="14"/>
+  </w:num>
+  <w:num w:numId="14">
+    <w:abstractNumId w:val="16"/>
+  </w:num>
+  <w:num w:numId="15">
     <w:abstractNumId w:val="11"/>
   </w:num>
-  <w:num w:numId="2">
-    <w:abstractNumId w:val="12"/>
-  </w:num>
-  <w:num w:numId="3">
-    <w:abstractNumId w:val="14"/>
-  </w:num>
-  <w:num w:numId="4">
-    <w:abstractNumId w:val="0"/>
-  </w:num>
-  <w:num w:numId="5">
-    <w:abstractNumId w:val="9"/>
-  </w:num>
-  <w:num w:numId="6">
+  <w:num w:numId="16">
     <w:abstractNumId w:val="2"/>
   </w:num>
-  <w:num w:numId="7">
-    <w:abstractNumId w:val="6"/>
+  <w:num w:numId="17">
+    <w:abstractNumId w:val="8"/>
   </w:num>
-  <w:num w:numId="8">
+  <w:num w:numId="18">
     <w:abstractNumId w:val="5"/>
   </w:num>
-  <w:num w:numId="9">
+  <w:num w:numId="19">
     <w:abstractNumId w:val="17"/>
   </w:num>
-  <w:num w:numId="10">
-    <w:abstractNumId w:val="8"/>
-  </w:num>
-  <w:num w:numId="11">
-    <w:abstractNumId w:val="3"/>
-  </w:num>
-  <w:num w:numId="12">
-    <w:abstractNumId w:val="18"/>
-  </w:num>
-  <w:num w:numId="13">
-    <w:abstractNumId w:val="13"/>
-  </w:num>
-  <w:num w:numId="14">
-    <w:abstractNumId w:val="15"/>
-  </w:num>
-  <w:num w:numId="15">
-    <w:abstractNumId w:val="10"/>
-  </w:num>
-  <w:num w:numId="16">
-    <w:abstractNumId w:val="1"/>
-  </w:num>
-  <w:num w:numId="17">
-    <w:abstractNumId w:val="7"/>
-  </w:num>
-  <w:num w:numId="18">
-    <w:abstractNumId w:val="4"/>
-  </w:num>
-  <w:num w:numId="19">
-    <w:abstractNumId w:val="16"/>
-  </w:num>
   <w:num w:numId="20">
-    <w:abstractNumId w:val="16"/>
+    <w:abstractNumId w:val="17"/>
     <w:lvlOverride w:ilvl="0">
       <w:startOverride w:val="3"/>
     </w:lvlOverride>
@@ -5303,6 +5780,9 @@
     <w:lvlOverride w:ilvl="8">
       <w:startOverride w:val="1"/>
     </w:lvlOverride>
+  </w:num>
+  <w:num w:numId="21">
+    <w:abstractNumId w:val="0"/>
   </w:num>
 </w:numbering>
 </file>
@@ -5465,9 +5945,10 @@
   </w:latentStyles>
   <w:style w:type="paragraph" w:default="1" w:styleId="Normal">
     <w:name w:val="Normal"/>
-    <w:rsid w:val="0069167B"/>
+    <w:rsid w:val="00AE581F"/>
     <w:pPr>
       <w:spacing w:after="0"/>
+      <w:ind w:firstLine="720"/>
       <w:jc w:val="both"/>
     </w:pPr>
     <w:rPr>
@@ -5500,8 +5981,11 @@
     <w:basedOn w:val="Normal"/>
     <w:next w:val="Normal"/>
     <w:autoRedefine/>
-    <w:rsid w:val="00536C0E"/>
+    <w:rsid w:val="001A4B8A"/>
     <w:pPr>
+      <w:numPr>
+        <w:numId w:val="21"/>
+      </w:numPr>
       <w:spacing w:before="200"/>
       <w:outlineLvl w:val="1"/>
     </w:pPr>
@@ -5678,7 +6162,7 @@
     <w:rsid w:val="00601BF6"/>
     <w:pPr>
       <w:spacing w:line="240" w:lineRule="auto"/>
-      <w:ind w:left="720" w:firstLine="720"/>
+      <w:ind w:left="720"/>
       <w:contextualSpacing/>
     </w:pPr>
     <w:rPr>
@@ -5804,6 +6288,19 @@
       <w:color w:val="000000"/>
       <w:sz w:val="24"/>
     </w:rPr>
+  </w:style>
+  <w:style w:type="paragraph" w:styleId="TOC2">
+    <w:name w:val="toc 2"/>
+    <w:basedOn w:val="Normal"/>
+    <w:next w:val="Normal"/>
+    <w:autoRedefine/>
+    <w:uiPriority w:val="39"/>
+    <w:unhideWhenUsed/>
+    <w:rsid w:val="0004778E"/>
+    <w:pPr>
+      <w:spacing w:after="100"/>
+      <w:ind w:left="240"/>
+    </w:pPr>
   </w:style>
 </w:styles>
 </file>
@@ -5966,9 +6463,10 @@
   </w:latentStyles>
   <w:style w:type="paragraph" w:default="1" w:styleId="Normal">
     <w:name w:val="Normal"/>
-    <w:rsid w:val="0069167B"/>
+    <w:rsid w:val="00AE581F"/>
     <w:pPr>
       <w:spacing w:after="0"/>
+      <w:ind w:firstLine="720"/>
       <w:jc w:val="both"/>
     </w:pPr>
     <w:rPr>
@@ -6001,8 +6499,11 @@
     <w:basedOn w:val="Normal"/>
     <w:next w:val="Normal"/>
     <w:autoRedefine/>
-    <w:rsid w:val="00536C0E"/>
+    <w:rsid w:val="001A4B8A"/>
     <w:pPr>
+      <w:numPr>
+        <w:numId w:val="21"/>
+      </w:numPr>
       <w:spacing w:before="200"/>
       <w:outlineLvl w:val="1"/>
     </w:pPr>
@@ -6179,7 +6680,7 @@
     <w:rsid w:val="00601BF6"/>
     <w:pPr>
       <w:spacing w:line="240" w:lineRule="auto"/>
-      <w:ind w:left="720" w:firstLine="720"/>
+      <w:ind w:left="720"/>
       <w:contextualSpacing/>
     </w:pPr>
     <w:rPr>
@@ -6305,6 +6806,19 @@
       <w:color w:val="000000"/>
       <w:sz w:val="24"/>
     </w:rPr>
+  </w:style>
+  <w:style w:type="paragraph" w:styleId="TOC2">
+    <w:name w:val="toc 2"/>
+    <w:basedOn w:val="Normal"/>
+    <w:next w:val="Normal"/>
+    <w:autoRedefine/>
+    <w:uiPriority w:val="39"/>
+    <w:unhideWhenUsed/>
+    <w:rsid w:val="0004778E"/>
+    <w:pPr>
+      <w:spacing w:after="100"/>
+      <w:ind w:left="240"/>
+    </w:pPr>
   </w:style>
 </w:styles>
 </file>
@@ -6599,7 +7113,7 @@
 </file>
 
 <file path=customXml/itemProps1.xml><?xml version="1.0" encoding="utf-8"?>
-<ds:datastoreItem xmlns:ds="http://schemas.openxmlformats.org/officeDocument/2006/customXml" ds:itemID="{71652DB2-688E-4B07-A4A5-C086F67A9FB2}">
+<ds:datastoreItem xmlns:ds="http://schemas.openxmlformats.org/officeDocument/2006/customXml" ds:itemID="{FBE950EB-255B-41DD-B36D-741FAC82D94E}">
   <ds:schemaRefs>
     <ds:schemaRef ds:uri="http://schemas.openxmlformats.org/officeDocument/2006/bibliography"/>
   </ds:schemaRefs>

</xml_diff>